<commit_message>
replace the existed files with the same names
</commit_message>
<xml_diff>
--- a/MongoDB中文版指南-学习笔记.pdf.docx
+++ b/MongoDB中文版指南-学习笔记.pdf.docx
@@ -17954,19 +17954,8 @@
         <w:t>为降序）。若索引只有一个键则方向无关紧要。</w:t>
       </w:r>
     </w:p>
-    <w:p>
-      <w:pPr>
-        <w:rPr>
-          <w:rFonts w:hint="eastAsia"/>
-        </w:rPr>
-      </w:pPr>
-    </w:p>
-    <w:p>
-      <w:pPr>
-        <w:rPr>
-          <w:rFonts w:hint="eastAsia"/>
-        </w:rPr>
-      </w:pPr>
+    <w:p/>
+    <w:p>
       <w:r>
         <w:rPr>
           <w:rFonts w:hint="eastAsia"/>
@@ -18044,26 +18033,9 @@
         <w:t>。</w:t>
       </w:r>
     </w:p>
-    <w:p>
-      <w:pPr>
-        <w:rPr>
-          <w:rFonts w:hint="eastAsia"/>
-        </w:rPr>
-      </w:pPr>
-    </w:p>
-    <w:p>
-      <w:pPr>
-        <w:rPr>
-          <w:rFonts w:hint="eastAsia"/>
-        </w:rPr>
-      </w:pPr>
-    </w:p>
-    <w:p>
-      <w:pPr>
-        <w:rPr>
-          <w:rFonts w:hint="eastAsia"/>
-        </w:rPr>
-      </w:pPr>
+    <w:p/>
+    <w:p/>
+    <w:p>
       <w:r>
         <w:rPr>
           <w:rFonts w:hint="eastAsia"/>
@@ -18132,26 +18104,9 @@
         <w:t>会自动找到并利用此索引。</w:t>
       </w:r>
     </w:p>
-    <w:p>
-      <w:pPr>
-        <w:rPr>
-          <w:rFonts w:hint="eastAsia"/>
-        </w:rPr>
-      </w:pPr>
-    </w:p>
-    <w:p>
-      <w:pPr>
-        <w:rPr>
-          <w:rFonts w:hint="eastAsia"/>
-        </w:rPr>
-      </w:pPr>
-    </w:p>
-    <w:p>
-      <w:pPr>
-        <w:rPr>
-          <w:rFonts w:hint="eastAsia"/>
-        </w:rPr>
-      </w:pPr>
+    <w:p/>
+    <w:p/>
+    <w:p>
       <w:r>
         <w:rPr>
           <w:rFonts w:hint="eastAsia"/>
@@ -18159,20 +18114,8 @@
         <w:t>创建索引的缺点是每次插入、更新和删除时都会产生额外的开销。</w:t>
       </w:r>
     </w:p>
-    <w:p>
-      <w:pPr>
-        <w:rPr>
-          <w:rFonts w:hint="eastAsia"/>
-        </w:rPr>
-      </w:pPr>
-    </w:p>
-    <w:p>
-      <w:pPr>
-        <w:rPr>
-          <w:rFonts w:hint="eastAsia"/>
-        </w:rPr>
-      </w:pPr>
-    </w:p>
+    <w:p/>
+    <w:p/>
     <w:p/>
     <w:p>
       <w:r>
@@ -18329,11 +18272,6 @@
       </w:r>
     </w:p>
     <w:p>
-      <w:pPr>
-        <w:rPr>
-          <w:rFonts w:hint="eastAsia"/>
-        </w:rPr>
-      </w:pPr>
       <w:r>
         <w:t>所以做无索引排序是有限制的</w:t>
       </w:r>
@@ -18359,13 +18297,7 @@
         <w:t>级别数据的排序。</w:t>
       </w:r>
     </w:p>
-    <w:p>
-      <w:pPr>
-        <w:rPr>
-          <w:rFonts w:hint="eastAsia"/>
-        </w:rPr>
-      </w:pPr>
-    </w:p>
+    <w:p/>
     <w:p/>
     <w:p>
       <w:r>
@@ -18462,27 +18394,10 @@
         <w:t>}</w:t>
       </w:r>
     </w:p>
-    <w:p>
-      <w:pPr>
-        <w:rPr>
-          <w:rFonts w:hint="eastAsia"/>
-        </w:rPr>
-      </w:pPr>
-    </w:p>
-    <w:p>
-      <w:pPr>
-        <w:rPr>
-          <w:rFonts w:hint="eastAsia"/>
-        </w:rPr>
-      </w:pPr>
-    </w:p>
-    <w:p/>
-    <w:p>
-      <w:pPr>
-        <w:rPr>
-          <w:rFonts w:hint="eastAsia"/>
-        </w:rPr>
-      </w:pPr>
+    <w:p/>
+    <w:p/>
+    <w:p/>
+    <w:p>
       <w:r>
         <w:rPr>
           <w:rFonts w:hint="eastAsia"/>
@@ -18497,11 +18412,6 @@
       </w:r>
     </w:p>
     <w:p>
-      <w:pPr>
-        <w:rPr>
-          <w:rFonts w:hint="eastAsia"/>
-        </w:rPr>
-      </w:pPr>
       <w:r>
         <w:rPr>
           <w:rFonts w:hint="eastAsia"/>
@@ -18540,28 +18450,12 @@
       </w:r>
     </w:p>
     <w:p>
-      <w:pPr>
-        <w:rPr>
-          <w:rFonts w:hint="eastAsia"/>
-        </w:rPr>
-      </w:pPr>
       <w:r>
         <w:t>}</w:t>
       </w:r>
     </w:p>
-    <w:p>
-      <w:pPr>
-        <w:rPr>
-          <w:rFonts w:hint="eastAsia"/>
-        </w:rPr>
-      </w:pPr>
-    </w:p>
-    <w:p>
-      <w:pPr>
-        <w:rPr>
-          <w:rFonts w:hint="eastAsia"/>
-        </w:rPr>
-      </w:pPr>
+    <w:p/>
+    <w:p>
       <w:r>
         <w:rPr>
           <w:rFonts w:hint="eastAsia"/>
@@ -18645,20 +18539,8 @@
         <w:t>当插入多个不包含索引字段的文档的时候会导致插入失败。</w:t>
       </w:r>
     </w:p>
-    <w:p>
-      <w:pPr>
-        <w:rPr>
-          <w:rFonts w:hint="eastAsia"/>
-        </w:rPr>
-      </w:pPr>
-    </w:p>
-    <w:p>
-      <w:pPr>
-        <w:rPr>
-          <w:rFonts w:hint="eastAsia"/>
-        </w:rPr>
-      </w:pPr>
-    </w:p>
+    <w:p/>
+    <w:p/>
     <w:p/>
     <w:p>
       <w:r>
@@ -18702,11 +18584,6 @@
     </w:p>
     <w:p/>
     <w:p>
-      <w:pPr>
-        <w:rPr>
-          <w:rFonts w:hint="eastAsia"/>
-        </w:rPr>
-      </w:pPr>
       <w:r>
         <w:rPr>
           <w:rFonts w:hint="eastAsia"/>
@@ -18721,11 +18598,6 @@
       </w:r>
     </w:p>
     <w:p>
-      <w:pPr>
-        <w:rPr>
-          <w:rFonts w:hint="eastAsia"/>
-        </w:rPr>
-      </w:pPr>
       <w:r>
         <w:rPr>
           <w:rFonts w:hint="eastAsia"/>
@@ -18739,13 +18611,7 @@
         <w:t>复合唯一索引的时候，单个值可以相同，只要所有键的值组合起来不同就好。</w:t>
       </w:r>
     </w:p>
-    <w:p>
-      <w:pPr>
-        <w:rPr>
-          <w:rFonts w:hint="eastAsia"/>
-        </w:rPr>
-      </w:pPr>
-    </w:p>
+    <w:p/>
     <w:p/>
     <w:p>
       <w:r>
@@ -18811,20 +18677,8 @@
         <w:t>}</w:t>
       </w:r>
     </w:p>
-    <w:p>
-      <w:pPr>
-        <w:rPr>
-          <w:rFonts w:hint="eastAsia"/>
-        </w:rPr>
-      </w:pPr>
-    </w:p>
-    <w:p>
-      <w:pPr>
-        <w:rPr>
-          <w:rFonts w:hint="eastAsia"/>
-        </w:rPr>
-      </w:pPr>
-    </w:p>
+    <w:p/>
+    <w:p/>
     <w:p/>
     <w:p>
       <w:r>
@@ -20048,12 +19902,20 @@
         <w:t>" : 2 }</w:t>
       </w:r>
     </w:p>
+    <w:p/>
+    <w:p/>
     <w:p>
       <w:pPr>
         <w:rPr>
           <w:rFonts w:hint="eastAsia"/>
         </w:rPr>
       </w:pPr>
+      <w:r>
+        <w:rPr>
+          <w:rFonts w:hint="eastAsia"/>
+        </w:rPr>
+        <w:t>5.4</w:t>
+      </w:r>
     </w:p>
     <w:p>
       <w:pPr>
@@ -20061,26 +19923,173 @@
           <w:rFonts w:hint="eastAsia"/>
         </w:rPr>
       </w:pPr>
+      <w:r>
+        <w:rPr>
+          <w:rFonts w:hint="eastAsia"/>
+        </w:rPr>
+        <w:t>集合名和索引名加起来不能超过</w:t>
+      </w:r>
+      <w:r>
+        <w:rPr>
+          <w:rFonts w:hint="eastAsia"/>
+        </w:rPr>
+        <w:t>127</w:t>
+      </w:r>
+      <w:r>
+        <w:rPr>
+          <w:rFonts w:hint="eastAsia"/>
+        </w:rPr>
+        <w:t>字节。</w:t>
+      </w:r>
     </w:p>
     <w:p>
       <w:pPr>
         <w:rPr>
           <w:rFonts w:hint="eastAsia"/>
-          <w:color w:val="FF0000"/>
         </w:rPr>
       </w:pPr>
-      <w:r>
-        <w:rPr>
-          <w:rFonts w:hint="eastAsia"/>
-          <w:color w:val="FF0000"/>
-        </w:rPr>
-        <w:t>20170123</w:t>
-      </w:r>
-    </w:p>
-    <w:p>
-      <w:bookmarkStart w:id="2" w:name="_GoBack"/>
-      <w:bookmarkEnd w:id="2"/>
-    </w:p>
+    </w:p>
+    <w:p>
+      <w:pPr>
+        <w:rPr>
+          <w:rFonts w:hint="eastAsia"/>
+        </w:rPr>
+      </w:pPr>
+      <w:r>
+        <w:rPr>
+          <w:rFonts w:hint="eastAsia"/>
+        </w:rPr>
+        <w:t>修改索引：</w:t>
+      </w:r>
+    </w:p>
+    <w:p>
+      <w:r>
+        <w:t>&gt; db.blog.ensureIndex({title:1},{backgroud:true})</w:t>
+      </w:r>
+      <w:r>
+        <w:rPr>
+          <w:rFonts w:hint="eastAsia"/>
+        </w:rPr>
+        <w:t xml:space="preserve">    //backgroud</w:t>
+      </w:r>
+      <w:r>
+        <w:rPr>
+          <w:rFonts w:hint="eastAsia"/>
+        </w:rPr>
+        <w:t>选项可以使得创建索引的工</w:t>
+      </w:r>
+      <w:r>
+        <w:rPr>
+          <w:rFonts w:hint="eastAsia"/>
+        </w:rPr>
+        <w:lastRenderedPageBreak/>
+        <w:t>作在后台运行，而且</w:t>
+      </w:r>
+      <w:r>
+        <w:rPr>
+          <w:rFonts w:hint="eastAsia"/>
+          <w:highlight w:val="yellow"/>
+        </w:rPr>
+        <w:t>不阻塞期间的请求</w:t>
+      </w:r>
+      <w:r>
+        <w:rPr>
+          <w:rFonts w:hint="eastAsia"/>
+        </w:rPr>
+        <w:t>。</w:t>
+      </w:r>
+    </w:p>
+    <w:p>
+      <w:r>
+        <w:t>{</w:t>
+      </w:r>
+    </w:p>
+    <w:p>
+      <w:r>
+        <w:t xml:space="preserve">        "createdCollectionAutomatically" : false,</w:t>
+      </w:r>
+    </w:p>
+    <w:p>
+      <w:r>
+        <w:t xml:space="preserve">        "numIndexesBefore" : 1,</w:t>
+      </w:r>
+    </w:p>
+    <w:p>
+      <w:r>
+        <w:t xml:space="preserve">        "numIndexesAfter" : 2,</w:t>
+      </w:r>
+    </w:p>
+    <w:p>
+      <w:r>
+        <w:t xml:space="preserve">        "ok" : 1</w:t>
+      </w:r>
+    </w:p>
+    <w:p>
+      <w:pPr>
+        <w:rPr>
+          <w:rFonts w:hint="eastAsia"/>
+        </w:rPr>
+      </w:pPr>
+      <w:r>
+        <w:t>}</w:t>
+      </w:r>
+    </w:p>
+    <w:p>
+      <w:pPr>
+        <w:rPr>
+          <w:rFonts w:hint="eastAsia"/>
+        </w:rPr>
+      </w:pPr>
+    </w:p>
+    <w:p>
+      <w:pPr>
+        <w:rPr>
+          <w:rFonts w:hint="eastAsia"/>
+        </w:rPr>
+      </w:pPr>
+    </w:p>
+    <w:p>
+      <w:pPr>
+        <w:rPr>
+          <w:rFonts w:hint="eastAsia"/>
+        </w:rPr>
+      </w:pPr>
+      <w:r>
+        <w:rPr>
+          <w:rFonts w:hint="eastAsia"/>
+          <w:highlight w:val="yellow"/>
+        </w:rPr>
+        <w:t>如果阻塞建立索引的话，会使得索引建立的非常快，但是也意味着在此期间的所有请求都不能应答。</w:t>
+      </w:r>
+      <w:r>
+        <w:rPr>
+          <w:rFonts w:hint="eastAsia"/>
+          <w:highlight w:val="yellow"/>
+        </w:rPr>
+        <w:t>后台创建索引也会增加负载，好在不会让服务器停机。</w:t>
+      </w:r>
+    </w:p>
+    <w:p>
+      <w:pPr>
+        <w:rPr>
+          <w:rFonts w:hint="eastAsia"/>
+        </w:rPr>
+      </w:pPr>
+    </w:p>
+    <w:p>
+      <w:pPr>
+        <w:rPr>
+          <w:rFonts w:hint="eastAsia"/>
+        </w:rPr>
+      </w:pPr>
+      <w:r>
+        <w:rPr>
+          <w:rFonts w:hint="eastAsia"/>
+        </w:rPr>
+        <w:t>为已有的文档创建索引比先创建索引在插入所有文档要稍快一点。</w:t>
+      </w:r>
+    </w:p>
+    <w:p/>
     <w:p>
       <w:r>
         <w:rPr>
@@ -20089,7 +20098,6 @@
         <w:t>删除指定名字的索引：</w:t>
       </w:r>
     </w:p>
-    <w:p/>
     <w:p>
       <w:r>
         <w:rPr>
@@ -20097,13 +20105,24 @@
         </w:rPr>
         <w:t>&gt; db.runCommand({"dropIndexes":"foo","index":"url_1"})</w:t>
       </w:r>
-    </w:p>
-    <w:p>
-      <w:r>
-        <w:rPr>
-          <w:rFonts w:hint="eastAsia"/>
-        </w:rPr>
-        <w:lastRenderedPageBreak/>
+      <w:r>
+        <w:rPr>
+          <w:rFonts w:hint="eastAsia"/>
+        </w:rPr>
+        <w:t xml:space="preserve">  //</w:t>
+      </w:r>
+      <w:r>
+        <w:rPr>
+          <w:rFonts w:hint="eastAsia"/>
+        </w:rPr>
+        <w:t>参数包括集合名和索引名</w:t>
+      </w:r>
+    </w:p>
+    <w:p>
+      <w:r>
+        <w:rPr>
+          <w:rFonts w:hint="eastAsia"/>
+        </w:rPr>
         <w:t>{</w:t>
       </w:r>
     </w:p>
@@ -20146,6 +20165,11 @@
       </w:r>
     </w:p>
     <w:p>
+      <w:pPr>
+        <w:rPr>
+          <w:rFonts w:hint="eastAsia"/>
+        </w:rPr>
+      </w:pPr>
       <w:r>
         <w:rPr>
           <w:rFonts w:hint="eastAsia"/>
@@ -20154,7 +20178,63 @@
       </w:r>
     </w:p>
     <w:p/>
-    <w:p/>
+    <w:p>
+      <w:r>
+        <w:t>&gt; db.blog.dropIndex("title_1")</w:t>
+      </w:r>
+      <w:r>
+        <w:rPr>
+          <w:rFonts w:hint="eastAsia"/>
+        </w:rPr>
+        <w:t xml:space="preserve">    //</w:t>
+      </w:r>
+      <w:r>
+        <w:rPr>
+          <w:rFonts w:hint="eastAsia"/>
+        </w:rPr>
+        <w:t>这也是删除索引的一种方式</w:t>
+      </w:r>
+    </w:p>
+    <w:p>
+      <w:r>
+        <w:t>{ "nIndexesWas" : 2, "ok" : 1 }</w:t>
+      </w:r>
+    </w:p>
+    <w:p>
+      <w:pPr>
+        <w:rPr>
+          <w:rFonts w:hint="eastAsia"/>
+        </w:rPr>
+      </w:pPr>
+    </w:p>
+    <w:p>
+      <w:pPr>
+        <w:rPr>
+          <w:rFonts w:hint="eastAsia"/>
+        </w:rPr>
+      </w:pPr>
+    </w:p>
+    <w:p>
+      <w:pPr>
+        <w:rPr>
+          <w:rFonts w:hint="eastAsia"/>
+        </w:rPr>
+      </w:pPr>
+      <w:r>
+        <w:rPr>
+          <w:rFonts w:hint="eastAsia"/>
+          <w:highlight w:val="yellow"/>
+        </w:rPr>
+        <w:t>另一种删除索引的方式就是删除集合，删除集合的所有文档并不会删除索引。</w:t>
+      </w:r>
+    </w:p>
+    <w:p>
+      <w:pPr>
+        <w:rPr>
+          <w:rFonts w:hint="eastAsia"/>
+        </w:rPr>
+      </w:pPr>
+    </w:p>
     <w:p/>
     <w:p>
       <w:r>
@@ -20349,6 +20429,118 @@
         <w:t>{ "_id" : ObjectId("580340405a808d2420e8f9f0"), "gps" : { "x" : 3, "y" : 5 } }...</w:t>
       </w:r>
     </w:p>
+    <w:p>
+      <w:pPr>
+        <w:rPr>
+          <w:rFonts w:hint="eastAsia"/>
+        </w:rPr>
+      </w:pPr>
+    </w:p>
+    <w:p>
+      <w:pPr>
+        <w:rPr>
+          <w:rFonts w:hint="eastAsia"/>
+        </w:rPr>
+      </w:pPr>
+    </w:p>
+    <w:p>
+      <w:pPr>
+        <w:rPr>
+          <w:rFonts w:hint="eastAsia"/>
+        </w:rPr>
+      </w:pPr>
+      <w:r>
+        <w:rPr>
+          <w:rFonts w:hint="eastAsia"/>
+        </w:rPr>
+        <w:t>默认的地理空间索引的值的范围在</w:t>
+      </w:r>
+      <w:r>
+        <w:rPr>
+          <w:rFonts w:hint="eastAsia"/>
+        </w:rPr>
+        <w:t>-180~180</w:t>
+      </w:r>
+      <w:r>
+        <w:rPr>
+          <w:rFonts w:hint="eastAsia"/>
+        </w:rPr>
+        <w:t>之间，可以在创建索引的时候指定：</w:t>
+      </w:r>
+    </w:p>
+    <w:p>
+      <w:r>
+        <w:t>&gt; db.map.ensureIndex({gps:"2d"</w:t>
+      </w:r>
+      <w:r>
+        <w:rPr>
+          <w:highlight w:val="yellow"/>
+        </w:rPr>
+        <w:t>},{min:0,max:1000})</w:t>
+      </w:r>
+      <w:r>
+        <w:rPr>
+          <w:rFonts w:hint="eastAsia"/>
+        </w:rPr>
+        <w:t xml:space="preserve">  //</w:t>
+      </w:r>
+      <w:r>
+        <w:rPr>
+          <w:rFonts w:hint="eastAsia"/>
+          <w:highlight w:val="yellow"/>
+        </w:rPr>
+        <w:t>第二个参数用来指定索引值的范围</w:t>
+      </w:r>
+    </w:p>
+    <w:p>
+      <w:r>
+        <w:t>{</w:t>
+      </w:r>
+    </w:p>
+    <w:p>
+      <w:r>
+        <w:t xml:space="preserve">        "createdCollectionAutomatically" : false,</w:t>
+      </w:r>
+    </w:p>
+    <w:p>
+      <w:r>
+        <w:t xml:space="preserve">        "numIndexesBefore" : 1,</w:t>
+      </w:r>
+    </w:p>
+    <w:p>
+      <w:r>
+        <w:t xml:space="preserve">        "numIndexesAfter" : 2,</w:t>
+      </w:r>
+    </w:p>
+    <w:p>
+      <w:r>
+        <w:t xml:space="preserve">        "ok" : 1</w:t>
+      </w:r>
+    </w:p>
+    <w:p>
+      <w:pPr>
+        <w:rPr>
+          <w:rFonts w:hint="eastAsia"/>
+        </w:rPr>
+      </w:pPr>
+      <w:r>
+        <w:t>}</w:t>
+      </w:r>
+    </w:p>
+    <w:p>
+      <w:pPr>
+        <w:rPr>
+          <w:rFonts w:hint="eastAsia"/>
+        </w:rPr>
+      </w:pPr>
+    </w:p>
+    <w:p>
+      <w:pPr>
+        <w:rPr>
+          <w:rFonts w:hint="eastAsia"/>
+        </w:rPr>
+      </w:pPr>
+    </w:p>
     <w:p/>
     <w:p>
       <w:r>
@@ -20433,13 +20625,26 @@
         <w:t>}</w:t>
       </w:r>
     </w:p>
-    <w:p/>
-    <w:p>
-      <w:r>
-        <w:rPr>
-          <w:rFonts w:hint="eastAsia"/>
-        </w:rPr>
-        <w:lastRenderedPageBreak/>
+    <w:p>
+      <w:pPr>
+        <w:rPr>
+          <w:rFonts w:hint="eastAsia"/>
+        </w:rPr>
+      </w:pPr>
+    </w:p>
+    <w:p>
+      <w:pPr>
+        <w:rPr>
+          <w:rFonts w:hint="eastAsia"/>
+        </w:rPr>
+      </w:pPr>
+    </w:p>
+    <w:p/>
+    <w:p>
+      <w:r>
+        <w:rPr>
+          <w:rFonts w:hint="eastAsia"/>
+        </w:rPr>
         <w:t>地理空间查询以两种方式进行：即普通查询和使用数据库命令。</w:t>
       </w:r>
     </w:p>
@@ -20523,10 +20728,106 @@
         <w:rPr>
           <w:rFonts w:hint="eastAsia"/>
         </w:rPr>
-        <w:t>这会由远及近的方式返回所有文档</w:t>
-      </w:r>
-    </w:p>
-    <w:p/>
+        <w:t>这会由远及近的方式返回</w:t>
+      </w:r>
+      <w:r>
+        <w:rPr>
+          <w:rFonts w:hint="eastAsia"/>
+          <w:color w:val="FF0000"/>
+        </w:rPr>
+        <w:t>所有文档</w:t>
+      </w:r>
+      <w:r>
+        <w:rPr>
+          <w:rFonts w:hint="eastAsia"/>
+          <w:color w:val="FF0000"/>
+        </w:rPr>
+        <w:t>，所以最好使用</w:t>
+      </w:r>
+      <w:r>
+        <w:rPr>
+          <w:rFonts w:hint="eastAsia"/>
+          <w:color w:val="FF0000"/>
+        </w:rPr>
+        <w:t>limit</w:t>
+      </w:r>
+      <w:r>
+        <w:rPr>
+          <w:rFonts w:hint="eastAsia"/>
+          <w:color w:val="FF0000"/>
+        </w:rPr>
+        <w:t>命令</w:t>
+      </w:r>
+    </w:p>
+    <w:p>
+      <w:pPr>
+        <w:rPr>
+          <w:rFonts w:hint="eastAsia"/>
+        </w:rPr>
+      </w:pPr>
+    </w:p>
+    <w:p>
+      <w:pPr>
+        <w:rPr>
+          <w:rFonts w:hint="eastAsia"/>
+        </w:rPr>
+      </w:pPr>
+    </w:p>
+    <w:p/>
+    <w:p>
+      <w:pPr>
+        <w:numPr>
+          <w:ilvl w:val="0"/>
+          <w:numId w:val="13"/>
+        </w:numPr>
+        <w:rPr>
+          <w:rFonts w:hint="eastAsia"/>
+        </w:rPr>
+      </w:pPr>
+      <w:r>
+        <w:rPr>
+          <w:rFonts w:hint="eastAsia"/>
+        </w:rPr>
+        <w:t>也可以使用</w:t>
+      </w:r>
+      <w:r>
+        <w:rPr>
+          <w:rFonts w:hint="eastAsia"/>
+        </w:rPr>
+        <w:t>geoNear</w:t>
+      </w:r>
+      <w:r>
+        <w:rPr>
+          <w:rFonts w:hint="eastAsia"/>
+        </w:rPr>
+        <w:t>来完成相同的操作</w:t>
+      </w:r>
+      <w:r>
+        <w:rPr>
+          <w:rFonts w:hint="eastAsia"/>
+        </w:rPr>
+        <w:t>，普通查询和使用命令查询返回的形式不同</w:t>
+      </w:r>
+      <w:r>
+        <w:rPr>
+          <w:rFonts w:hint="eastAsia"/>
+        </w:rPr>
+        <w:t>，</w:t>
+      </w:r>
+      <w:r>
+        <w:rPr>
+          <w:rFonts w:hint="eastAsia"/>
+          <w:highlight w:val="yellow"/>
+        </w:rPr>
+        <w:t>而且命令查询还会返回每个文档到查询点的距离</w:t>
+      </w:r>
+      <w:r>
+        <w:rPr>
+          <w:rFonts w:hint="eastAsia"/>
+        </w:rPr>
+        <w:t>。</w:t>
+      </w:r>
+    </w:p>
     <w:p>
       <w:pPr>
         <w:numPr>
@@ -20534,24 +20835,6 @@
           <w:numId w:val="13"/>
         </w:numPr>
       </w:pPr>
-      <w:r>
-        <w:rPr>
-          <w:rFonts w:hint="eastAsia"/>
-        </w:rPr>
-        <w:t>也可以使用</w:t>
-      </w:r>
-      <w:r>
-        <w:rPr>
-          <w:rFonts w:hint="eastAsia"/>
-        </w:rPr>
-        <w:t>geoNear</w:t>
-      </w:r>
-      <w:r>
-        <w:rPr>
-          <w:rFonts w:hint="eastAsia"/>
-        </w:rPr>
-        <w:t>来完成相同的操作</w:t>
-      </w:r>
     </w:p>
     <w:p>
       <w:r>
@@ -20614,6 +20897,19 @@
         </w:rPr>
         <w:t xml:space="preserve">  "dis" : 13.601470508735444,</w:t>
       </w:r>
+      <w:r>
+        <w:rPr>
+          <w:rFonts w:hint="eastAsia"/>
+        </w:rPr>
+        <w:t xml:space="preserve">     //</w:t>
+      </w:r>
+      <w:r>
+        <w:rPr>
+          <w:rFonts w:hint="eastAsia"/>
+          <w:highlight w:val="yellow"/>
+        </w:rPr>
+        <w:t>为文档到查询点的距离</w:t>
+      </w:r>
     </w:p>
     <w:p>
       <w:r>
@@ -20820,7 +21116,87 @@
         <w:rPr>
           <w:rFonts w:hint="eastAsia"/>
         </w:rPr>
+        <w:t xml:space="preserve">                                }</w:t>
+      </w:r>
+    </w:p>
+    <w:p>
+      <w:r>
+        <w:rPr>
+          <w:rFonts w:hint="eastAsia"/>
+        </w:rPr>
+        <w:t xml:space="preserve">                        }</w:t>
+      </w:r>
+    </w:p>
+    <w:p>
+      <w:r>
+        <w:rPr>
+          <w:rFonts w:hint="eastAsia"/>
+        </w:rPr>
+        <w:t xml:space="preserve">                },</w:t>
+      </w:r>
+    </w:p>
+    <w:p>
+      <w:r>
+        <w:rPr>
+          <w:rFonts w:hint="eastAsia"/>
+        </w:rPr>
+        <w:t xml:space="preserve">                {</w:t>
+      </w:r>
+    </w:p>
+    <w:p>
+      <w:r>
+        <w:rPr>
+          <w:rFonts w:hint="eastAsia"/>
+        </w:rPr>
+        <w:t xml:space="preserve">                        "dis" : 15.132745950421556,</w:t>
+      </w:r>
+    </w:p>
+    <w:p>
+      <w:r>
+        <w:rPr>
+          <w:rFonts w:hint="eastAsia"/>
+        </w:rPr>
         <w:lastRenderedPageBreak/>
+        <w:t xml:space="preserve">                        "obj" : {</w:t>
+      </w:r>
+    </w:p>
+    <w:p>
+      <w:r>
+        <w:rPr>
+          <w:rFonts w:hint="eastAsia"/>
+        </w:rPr>
+        <w:t xml:space="preserve">                                "_id" : ObjectId("580340405a808d2420e8fa0f"),</w:t>
+      </w:r>
+    </w:p>
+    <w:p>
+      <w:r>
+        <w:rPr>
+          <w:rFonts w:hint="eastAsia"/>
+        </w:rPr>
+        <w:t xml:space="preserve">                                "gps" : {</w:t>
+      </w:r>
+    </w:p>
+    <w:p>
+      <w:r>
+        <w:rPr>
+          <w:rFonts w:hint="eastAsia"/>
+        </w:rPr>
+        <w:t xml:space="preserve">                                        "x" : 65,</w:t>
+      </w:r>
+    </w:p>
+    <w:p>
+      <w:r>
+        <w:rPr>
+          <w:rFonts w:hint="eastAsia"/>
+        </w:rPr>
+        <w:t xml:space="preserve">                                        "y" : 98</w:t>
+      </w:r>
+    </w:p>
+    <w:p>
+      <w:r>
+        <w:rPr>
+          <w:rFonts w:hint="eastAsia"/>
+        </w:rPr>
         <w:t xml:space="preserve">                                }</w:t>
       </w:r>
     </w:p>
@@ -20853,7 +21229,7 @@
         <w:rPr>
           <w:rFonts w:hint="eastAsia"/>
         </w:rPr>
-        <w:t xml:space="preserve">                        "dis" : 15.132745950421556,</w:t>
+        <w:t xml:space="preserve">                        "dis" : 15.652475842498529,</w:t>
       </w:r>
     </w:p>
     <w:p>
@@ -20869,7 +21245,7 @@
         <w:rPr>
           <w:rFonts w:hint="eastAsia"/>
         </w:rPr>
-        <w:t xml:space="preserve">                                "_id" : ObjectId("580340405a808d2420e8fa0f"),</w:t>
+        <w:t xml:space="preserve">                                "_id" : ObjectId("580340405a808d2420e8fa0b"),</w:t>
       </w:r>
     </w:p>
     <w:p>
@@ -20885,15 +21261,15 @@
         <w:rPr>
           <w:rFonts w:hint="eastAsia"/>
         </w:rPr>
-        <w:t xml:space="preserve">                                        "x" : 65,</w:t>
-      </w:r>
-    </w:p>
-    <w:p>
-      <w:r>
-        <w:rPr>
-          <w:rFonts w:hint="eastAsia"/>
-        </w:rPr>
-        <w:t xml:space="preserve">                                        "y" : 98</w:t>
+        <w:t xml:space="preserve">                                        "x" : 57,</w:t>
+      </w:r>
+    </w:p>
+    <w:p>
+      <w:r>
+        <w:rPr>
+          <w:rFonts w:hint="eastAsia"/>
+        </w:rPr>
+        <w:t xml:space="preserve">                                        "y" : 86</w:t>
       </w:r>
     </w:p>
     <w:p>
@@ -20933,7 +21309,7 @@
         <w:rPr>
           <w:rFonts w:hint="eastAsia"/>
         </w:rPr>
-        <w:t xml:space="preserve">                        "dis" : 15.652475842498529,</w:t>
+        <w:t xml:space="preserve">                        "dis" : 17.029386365926403,</w:t>
       </w:r>
     </w:p>
     <w:p>
@@ -20949,7 +21325,7 @@
         <w:rPr>
           <w:rFonts w:hint="eastAsia"/>
         </w:rPr>
-        <w:t xml:space="preserve">                                "_id" : ObjectId("580340405a808d2420e8fa0b"),</w:t>
+        <w:t xml:space="preserve">                                "_id" : ObjectId("580340405a808d2420e8fa10"),</w:t>
       </w:r>
     </w:p>
     <w:p>
@@ -20965,15 +21341,15 @@
         <w:rPr>
           <w:rFonts w:hint="eastAsia"/>
         </w:rPr>
-        <w:t xml:space="preserve">                                        "x" : 57,</w:t>
-      </w:r>
-    </w:p>
-    <w:p>
-      <w:r>
-        <w:rPr>
-          <w:rFonts w:hint="eastAsia"/>
-        </w:rPr>
-        <w:t xml:space="preserve">                                        "y" : 86</w:t>
+        <w:t xml:space="preserve">                                        "x" : 67,</w:t>
+      </w:r>
+    </w:p>
+    <w:p>
+      <w:r>
+        <w:rPr>
+          <w:rFonts w:hint="eastAsia"/>
+        </w:rPr>
+        <w:t xml:space="preserve">                                        "y" : 101</w:t>
       </w:r>
     </w:p>
     <w:p>
@@ -21013,7 +21389,7 @@
         <w:rPr>
           <w:rFonts w:hint="eastAsia"/>
         </w:rPr>
-        <w:t xml:space="preserve">                        "dis" : 17.029386365926403,</w:t>
+        <w:t xml:space="preserve">                        "dis" : 17.72004514666935,</w:t>
       </w:r>
     </w:p>
     <w:p>
@@ -21029,7 +21405,7 @@
         <w:rPr>
           <w:rFonts w:hint="eastAsia"/>
         </w:rPr>
-        <w:t xml:space="preserve">                                "_id" : ObjectId("580340405a808d2420e8fa10"),</w:t>
+        <w:t xml:space="preserve">                                "_id" : ObjectId("580340405a808d2420e8fa0a"),</w:t>
       </w:r>
     </w:p>
     <w:p>
@@ -21045,15 +21421,15 @@
         <w:rPr>
           <w:rFonts w:hint="eastAsia"/>
         </w:rPr>
-        <w:t xml:space="preserve">                                        "x" : 67,</w:t>
-      </w:r>
-    </w:p>
-    <w:p>
-      <w:r>
-        <w:rPr>
-          <w:rFonts w:hint="eastAsia"/>
-        </w:rPr>
-        <w:t xml:space="preserve">                                        "y" : 101</w:t>
+        <w:t xml:space="preserve">                                        "x" : 55,</w:t>
+      </w:r>
+    </w:p>
+    <w:p>
+      <w:r>
+        <w:rPr>
+          <w:rFonts w:hint="eastAsia"/>
+        </w:rPr>
+        <w:t xml:space="preserve">                                        "y" : 83</w:t>
       </w:r>
     </w:p>
     <w:p>
@@ -21093,7 +21469,7 @@
         <w:rPr>
           <w:rFonts w:hint="eastAsia"/>
         </w:rPr>
-        <w:t xml:space="preserve">                        "dis" : 17.72004514666935,</w:t>
+        <w:t xml:space="preserve">                        "dis" : 19.4164878389476,</w:t>
       </w:r>
     </w:p>
     <w:p>
@@ -21109,7 +21485,7 @@
         <w:rPr>
           <w:rFonts w:hint="eastAsia"/>
         </w:rPr>
-        <w:t xml:space="preserve">                                "_id" : ObjectId("580340405a808d2420e8fa0a"),</w:t>
+        <w:t xml:space="preserve">                                "_id" : ObjectId("580340405a808d2420e8fa11"),</w:t>
       </w:r>
     </w:p>
     <w:p>
@@ -21125,15 +21501,16 @@
         <w:rPr>
           <w:rFonts w:hint="eastAsia"/>
         </w:rPr>
-        <w:t xml:space="preserve">                                        "x" : 55,</w:t>
-      </w:r>
-    </w:p>
-    <w:p>
-      <w:r>
-        <w:rPr>
-          <w:rFonts w:hint="eastAsia"/>
-        </w:rPr>
-        <w:t xml:space="preserve">                                        "y" : 83</w:t>
+        <w:t xml:space="preserve">                                        "x" : 69,</w:t>
+      </w:r>
+    </w:p>
+    <w:p>
+      <w:r>
+        <w:rPr>
+          <w:rFonts w:hint="eastAsia"/>
+        </w:rPr>
+        <w:lastRenderedPageBreak/>
+        <w:t xml:space="preserve">                                        "y" : 104</w:t>
       </w:r>
     </w:p>
     <w:p>
@@ -21173,391 +21550,310 @@
         <w:rPr>
           <w:rFonts w:hint="eastAsia"/>
         </w:rPr>
+        <w:t xml:space="preserve">                        "dis" : 20.223748416156685,</w:t>
+      </w:r>
+    </w:p>
+    <w:p>
+      <w:r>
+        <w:rPr>
+          <w:rFonts w:hint="eastAsia"/>
+        </w:rPr>
+        <w:t xml:space="preserve">                        "obj" : {</w:t>
+      </w:r>
+    </w:p>
+    <w:p>
+      <w:r>
+        <w:rPr>
+          <w:rFonts w:hint="eastAsia"/>
+        </w:rPr>
+        <w:t xml:space="preserve">                                "_id" : ObjectId("580340405a808d2420e8fa09"),</w:t>
+      </w:r>
+    </w:p>
+    <w:p>
+      <w:r>
+        <w:rPr>
+          <w:rFonts w:hint="eastAsia"/>
+        </w:rPr>
+        <w:t xml:space="preserve">                                "gps" : {</w:t>
+      </w:r>
+    </w:p>
+    <w:p>
+      <w:r>
+        <w:rPr>
+          <w:rFonts w:hint="eastAsia"/>
+        </w:rPr>
+        <w:t xml:space="preserve">                                        "x" : 53,</w:t>
+      </w:r>
+    </w:p>
+    <w:p>
+      <w:r>
+        <w:rPr>
+          <w:rFonts w:hint="eastAsia"/>
+        </w:rPr>
+        <w:t xml:space="preserve">                                        "y" : 80</w:t>
+      </w:r>
+    </w:p>
+    <w:p>
+      <w:r>
+        <w:rPr>
+          <w:rFonts w:hint="eastAsia"/>
+        </w:rPr>
+        <w:t xml:space="preserve">                                }</w:t>
+      </w:r>
+    </w:p>
+    <w:p>
+      <w:r>
+        <w:rPr>
+          <w:rFonts w:hint="eastAsia"/>
+        </w:rPr>
+        <w:t xml:space="preserve">                        }</w:t>
+      </w:r>
+    </w:p>
+    <w:p>
+      <w:r>
+        <w:rPr>
+          <w:rFonts w:hint="eastAsia"/>
+        </w:rPr>
+        <w:t xml:space="preserve">                },</w:t>
+      </w:r>
+    </w:p>
+    <w:p>
+      <w:r>
+        <w:rPr>
+          <w:rFonts w:hint="eastAsia"/>
+        </w:rPr>
+        <w:t xml:space="preserve">                {</w:t>
+      </w:r>
+    </w:p>
+    <w:p>
+      <w:r>
+        <w:rPr>
+          <w:rFonts w:hint="eastAsia"/>
+        </w:rPr>
+        <w:t xml:space="preserve">                        "dis" : 22.135943621178654,</w:t>
+      </w:r>
+    </w:p>
+    <w:p>
+      <w:r>
+        <w:rPr>
+          <w:rFonts w:hint="eastAsia"/>
+        </w:rPr>
+        <w:t xml:space="preserve">                        "obj" : {</w:t>
+      </w:r>
+    </w:p>
+    <w:p>
+      <w:r>
+        <w:rPr>
+          <w:rFonts w:hint="eastAsia"/>
+        </w:rPr>
+        <w:t xml:space="preserve">                                "_id" : ObjectId("580340405a808d2420e8fa12"),</w:t>
+      </w:r>
+    </w:p>
+    <w:p>
+      <w:r>
+        <w:rPr>
+          <w:rFonts w:hint="eastAsia"/>
+        </w:rPr>
+        <w:t xml:space="preserve">                                "gps" : {</w:t>
+      </w:r>
+    </w:p>
+    <w:p>
+      <w:r>
+        <w:rPr>
+          <w:rFonts w:hint="eastAsia"/>
+        </w:rPr>
+        <w:t xml:space="preserve">                                        "x" : 71,</w:t>
+      </w:r>
+    </w:p>
+    <w:p>
+      <w:r>
+        <w:rPr>
+          <w:rFonts w:hint="eastAsia"/>
+        </w:rPr>
+        <w:t xml:space="preserve">                                        "y" : 107</w:t>
+      </w:r>
+    </w:p>
+    <w:p>
+      <w:r>
+        <w:rPr>
+          <w:rFonts w:hint="eastAsia"/>
+        </w:rPr>
+        <w:t xml:space="preserve">                                }</w:t>
+      </w:r>
+    </w:p>
+    <w:p>
+      <w:r>
+        <w:rPr>
+          <w:rFonts w:hint="eastAsia"/>
+        </w:rPr>
+        <w:t xml:space="preserve">                        }</w:t>
+      </w:r>
+    </w:p>
+    <w:p>
+      <w:r>
+        <w:rPr>
+          <w:rFonts w:hint="eastAsia"/>
+        </w:rPr>
+        <w:t xml:space="preserve">                }</w:t>
+      </w:r>
+    </w:p>
+    <w:p>
+      <w:r>
+        <w:rPr>
+          <w:rFonts w:hint="eastAsia"/>
+        </w:rPr>
+        <w:t xml:space="preserve">        ],</w:t>
+      </w:r>
+    </w:p>
+    <w:p>
+      <w:r>
+        <w:rPr>
+          <w:rFonts w:hint="eastAsia"/>
+        </w:rPr>
+        <w:t xml:space="preserve">        "stats" : {</w:t>
+      </w:r>
+    </w:p>
+    <w:p>
+      <w:r>
+        <w:rPr>
+          <w:rFonts w:hint="eastAsia"/>
+        </w:rPr>
+        <w:t xml:space="preserve">                "nscanned" : 54,</w:t>
+      </w:r>
+    </w:p>
+    <w:p>
+      <w:r>
+        <w:rPr>
+          <w:rFonts w:hint="eastAsia"/>
+        </w:rPr>
+        <w:t xml:space="preserve">                "objectsLoaded" : 52,</w:t>
+      </w:r>
+    </w:p>
+    <w:p>
+      <w:r>
+        <w:rPr>
+          <w:rFonts w:hint="eastAsia"/>
+        </w:rPr>
+        <w:t xml:space="preserve">                "avgDistance" : 16.905336237127024,</w:t>
+      </w:r>
+    </w:p>
+    <w:p>
+      <w:r>
+        <w:rPr>
+          <w:rFonts w:hint="eastAsia"/>
+        </w:rPr>
+        <w:t xml:space="preserve">                "maxDistance" : 22.135943621178654,</w:t>
+      </w:r>
+    </w:p>
+    <w:p>
+      <w:r>
+        <w:rPr>
+          <w:rFonts w:hint="eastAsia"/>
+        </w:rPr>
+        <w:t xml:space="preserve">                "time" : 45</w:t>
+      </w:r>
+    </w:p>
+    <w:p>
+      <w:r>
+        <w:rPr>
+          <w:rFonts w:hint="eastAsia"/>
+        </w:rPr>
+        <w:t xml:space="preserve">        },</w:t>
+      </w:r>
+    </w:p>
+    <w:p>
+      <w:r>
+        <w:rPr>
+          <w:rFonts w:hint="eastAsia"/>
+        </w:rPr>
+        <w:t xml:space="preserve">        "ok" : 1</w:t>
+      </w:r>
+    </w:p>
+    <w:p>
+      <w:r>
+        <w:rPr>
+          <w:rFonts w:hint="eastAsia"/>
+        </w:rPr>
+        <w:t>}</w:t>
+      </w:r>
+    </w:p>
+    <w:p/>
+    <w:p/>
+    <w:p>
+      <w:r>
+        <w:rPr>
+          <w:rFonts w:hint="eastAsia"/>
+        </w:rPr>
+        <w:t>Mongodb</w:t>
+      </w:r>
+      <w:r>
+        <w:rPr>
+          <w:rFonts w:hint="eastAsia"/>
+        </w:rPr>
+        <w:t>可以找到指定形状内的文档</w:t>
+      </w:r>
+    </w:p>
+    <w:p/>
+    <w:p/>
+    <w:p>
+      <w:r>
+        <w:rPr>
+          <w:rFonts w:hint="eastAsia"/>
+        </w:rPr>
+        <w:t xml:space="preserve">5.5.1 </w:t>
+      </w:r>
+      <w:r>
+        <w:rPr>
+          <w:rFonts w:hint="eastAsia"/>
+        </w:rPr>
+        <w:t>复合地理空间索引</w:t>
+      </w:r>
+    </w:p>
+    <w:p/>
+    <w:p>
+      <w:r>
+        <w:rPr>
+          <w:rFonts w:hint="eastAsia"/>
+        </w:rPr>
+        <w:t>普通索引和地理空间索引的组合可以查询类似某地周围所有咖啡馆或者披萨店</w:t>
+      </w:r>
+    </w:p>
+    <w:p/>
+    <w:p>
+      <w:r>
+        <w:rPr>
+          <w:rFonts w:hint="eastAsia"/>
+        </w:rPr>
+        <w:t>&gt; db.location.</w:t>
+      </w:r>
+      <w:r>
+        <w:rPr>
+          <w:rFonts w:hint="eastAsia"/>
+          <w:highlight w:val="yellow"/>
+        </w:rPr>
+        <w:t>ensureIndex({"location":"2d","desc":1},{"name":"</w:t>
+      </w:r>
+      <w:r>
+        <w:rPr>
+          <w:rFonts w:hint="eastAsia"/>
+          <w:highlight w:val="yellow"/>
+        </w:rPr>
+        <w:t>地理空间复合索引</w:t>
+      </w:r>
+      <w:r>
+        <w:rPr>
+          <w:rFonts w:hint="eastAsia"/>
+          <w:highlight w:val="yellow"/>
+        </w:rPr>
+        <w:t>"})</w:t>
+      </w:r>
+    </w:p>
+    <w:p>
+      <w:r>
+        <w:rPr>
+          <w:rFonts w:hint="eastAsia"/>
+        </w:rPr>
         <w:lastRenderedPageBreak/>
-        <w:t xml:space="preserve">                        "dis" : 19.4164878389476,</w:t>
-      </w:r>
-    </w:p>
-    <w:p>
-      <w:r>
-        <w:rPr>
-          <w:rFonts w:hint="eastAsia"/>
-        </w:rPr>
-        <w:t xml:space="preserve">                        "obj" : {</w:t>
-      </w:r>
-    </w:p>
-    <w:p>
-      <w:r>
-        <w:rPr>
-          <w:rFonts w:hint="eastAsia"/>
-        </w:rPr>
-        <w:t xml:space="preserve">                                "_id" : ObjectId("580340405a808d2420e8fa11"),</w:t>
-      </w:r>
-    </w:p>
-    <w:p>
-      <w:r>
-        <w:rPr>
-          <w:rFonts w:hint="eastAsia"/>
-        </w:rPr>
-        <w:t xml:space="preserve">                                "gps" : {</w:t>
-      </w:r>
-    </w:p>
-    <w:p>
-      <w:r>
-        <w:rPr>
-          <w:rFonts w:hint="eastAsia"/>
-        </w:rPr>
-        <w:t xml:space="preserve">                                        "x" : 69,</w:t>
-      </w:r>
-    </w:p>
-    <w:p>
-      <w:r>
-        <w:rPr>
-          <w:rFonts w:hint="eastAsia"/>
-        </w:rPr>
-        <w:t xml:space="preserve">                                        "y" : 104</w:t>
-      </w:r>
-    </w:p>
-    <w:p>
-      <w:r>
-        <w:rPr>
-          <w:rFonts w:hint="eastAsia"/>
-        </w:rPr>
-        <w:t xml:space="preserve">                                }</w:t>
-      </w:r>
-    </w:p>
-    <w:p>
-      <w:r>
-        <w:rPr>
-          <w:rFonts w:hint="eastAsia"/>
-        </w:rPr>
-        <w:t xml:space="preserve">                        }</w:t>
-      </w:r>
-    </w:p>
-    <w:p>
-      <w:r>
-        <w:rPr>
-          <w:rFonts w:hint="eastAsia"/>
-        </w:rPr>
-        <w:t xml:space="preserve">                },</w:t>
-      </w:r>
-    </w:p>
-    <w:p>
-      <w:r>
-        <w:rPr>
-          <w:rFonts w:hint="eastAsia"/>
-        </w:rPr>
-        <w:t xml:space="preserve">                {</w:t>
-      </w:r>
-    </w:p>
-    <w:p>
-      <w:r>
-        <w:rPr>
-          <w:rFonts w:hint="eastAsia"/>
-        </w:rPr>
-        <w:t xml:space="preserve">                        "dis" : 20.223748416156685,</w:t>
-      </w:r>
-    </w:p>
-    <w:p>
-      <w:r>
-        <w:rPr>
-          <w:rFonts w:hint="eastAsia"/>
-        </w:rPr>
-        <w:t xml:space="preserve">                        "obj" : {</w:t>
-      </w:r>
-    </w:p>
-    <w:p>
-      <w:r>
-        <w:rPr>
-          <w:rFonts w:hint="eastAsia"/>
-        </w:rPr>
-        <w:t xml:space="preserve">                                "_id" : ObjectId("580340405a808d2420e8fa09"),</w:t>
-      </w:r>
-    </w:p>
-    <w:p>
-      <w:r>
-        <w:rPr>
-          <w:rFonts w:hint="eastAsia"/>
-        </w:rPr>
-        <w:t xml:space="preserve">                                "gps" : {</w:t>
-      </w:r>
-    </w:p>
-    <w:p>
-      <w:r>
-        <w:rPr>
-          <w:rFonts w:hint="eastAsia"/>
-        </w:rPr>
-        <w:t xml:space="preserve">                                        "x" : 53,</w:t>
-      </w:r>
-    </w:p>
-    <w:p>
-      <w:r>
-        <w:rPr>
-          <w:rFonts w:hint="eastAsia"/>
-        </w:rPr>
-        <w:t xml:space="preserve">                                        "y" : 80</w:t>
-      </w:r>
-    </w:p>
-    <w:p>
-      <w:r>
-        <w:rPr>
-          <w:rFonts w:hint="eastAsia"/>
-        </w:rPr>
-        <w:t xml:space="preserve">                                }</w:t>
-      </w:r>
-    </w:p>
-    <w:p>
-      <w:r>
-        <w:rPr>
-          <w:rFonts w:hint="eastAsia"/>
-        </w:rPr>
-        <w:t xml:space="preserve">                        }</w:t>
-      </w:r>
-    </w:p>
-    <w:p>
-      <w:r>
-        <w:rPr>
-          <w:rFonts w:hint="eastAsia"/>
-        </w:rPr>
-        <w:t xml:space="preserve">                },</w:t>
-      </w:r>
-    </w:p>
-    <w:p>
-      <w:r>
-        <w:rPr>
-          <w:rFonts w:hint="eastAsia"/>
-        </w:rPr>
-        <w:t xml:space="preserve">                {</w:t>
-      </w:r>
-    </w:p>
-    <w:p>
-      <w:r>
-        <w:rPr>
-          <w:rFonts w:hint="eastAsia"/>
-        </w:rPr>
-        <w:t xml:space="preserve">                        "dis" : 22.135943621178654,</w:t>
-      </w:r>
-    </w:p>
-    <w:p>
-      <w:r>
-        <w:rPr>
-          <w:rFonts w:hint="eastAsia"/>
-        </w:rPr>
-        <w:t xml:space="preserve">                        "obj" : {</w:t>
-      </w:r>
-    </w:p>
-    <w:p>
-      <w:r>
-        <w:rPr>
-          <w:rFonts w:hint="eastAsia"/>
-        </w:rPr>
-        <w:t xml:space="preserve">                                "_id" : ObjectId("580340405a808d2420e8fa12"),</w:t>
-      </w:r>
-    </w:p>
-    <w:p>
-      <w:r>
-        <w:rPr>
-          <w:rFonts w:hint="eastAsia"/>
-        </w:rPr>
-        <w:t xml:space="preserve">                                "gps" : {</w:t>
-      </w:r>
-    </w:p>
-    <w:p>
-      <w:r>
-        <w:rPr>
-          <w:rFonts w:hint="eastAsia"/>
-        </w:rPr>
-        <w:t xml:space="preserve">                                        "x" : 71,</w:t>
-      </w:r>
-    </w:p>
-    <w:p>
-      <w:r>
-        <w:rPr>
-          <w:rFonts w:hint="eastAsia"/>
-        </w:rPr>
-        <w:t xml:space="preserve">                                        "y" : 107</w:t>
-      </w:r>
-    </w:p>
-    <w:p>
-      <w:r>
-        <w:rPr>
-          <w:rFonts w:hint="eastAsia"/>
-        </w:rPr>
-        <w:t xml:space="preserve">                                }</w:t>
-      </w:r>
-    </w:p>
-    <w:p>
-      <w:r>
-        <w:rPr>
-          <w:rFonts w:hint="eastAsia"/>
-        </w:rPr>
-        <w:t xml:space="preserve">                        }</w:t>
-      </w:r>
-    </w:p>
-    <w:p>
-      <w:r>
-        <w:rPr>
-          <w:rFonts w:hint="eastAsia"/>
-        </w:rPr>
-        <w:t xml:space="preserve">                }</w:t>
-      </w:r>
-    </w:p>
-    <w:p>
-      <w:r>
-        <w:rPr>
-          <w:rFonts w:hint="eastAsia"/>
-        </w:rPr>
-        <w:t xml:space="preserve">        ],</w:t>
-      </w:r>
-    </w:p>
-    <w:p>
-      <w:r>
-        <w:rPr>
-          <w:rFonts w:hint="eastAsia"/>
-        </w:rPr>
-        <w:t xml:space="preserve">        "stats" : {</w:t>
-      </w:r>
-    </w:p>
-    <w:p>
-      <w:r>
-        <w:rPr>
-          <w:rFonts w:hint="eastAsia"/>
-        </w:rPr>
-        <w:t xml:space="preserve">                "nscanned" : 54,</w:t>
-      </w:r>
-    </w:p>
-    <w:p>
-      <w:r>
-        <w:rPr>
-          <w:rFonts w:hint="eastAsia"/>
-        </w:rPr>
-        <w:t xml:space="preserve">                "objectsLoaded" : 52,</w:t>
-      </w:r>
-    </w:p>
-    <w:p>
-      <w:r>
-        <w:rPr>
-          <w:rFonts w:hint="eastAsia"/>
-        </w:rPr>
-        <w:t xml:space="preserve">                "avgDistance" : 16.905336237127024,</w:t>
-      </w:r>
-    </w:p>
-    <w:p>
-      <w:r>
-        <w:rPr>
-          <w:rFonts w:hint="eastAsia"/>
-        </w:rPr>
-        <w:t xml:space="preserve">                "maxDistance" : 22.135943621178654,</w:t>
-      </w:r>
-    </w:p>
-    <w:p>
-      <w:r>
-        <w:rPr>
-          <w:rFonts w:hint="eastAsia"/>
-        </w:rPr>
-        <w:t xml:space="preserve">                "time" : 45</w:t>
-      </w:r>
-    </w:p>
-    <w:p>
-      <w:r>
-        <w:rPr>
-          <w:rFonts w:hint="eastAsia"/>
-        </w:rPr>
-        <w:t xml:space="preserve">        },</w:t>
-      </w:r>
-    </w:p>
-    <w:p>
-      <w:r>
-        <w:rPr>
-          <w:rFonts w:hint="eastAsia"/>
-        </w:rPr>
-        <w:t xml:space="preserve">        "ok" : 1</w:t>
-      </w:r>
-    </w:p>
-    <w:p>
-      <w:r>
-        <w:rPr>
-          <w:rFonts w:hint="eastAsia"/>
-        </w:rPr>
-        <w:t>}</w:t>
-      </w:r>
-    </w:p>
-    <w:p/>
-    <w:p/>
-    <w:p>
-      <w:r>
-        <w:rPr>
-          <w:rFonts w:hint="eastAsia"/>
-        </w:rPr>
-        <w:t>Mongodb</w:t>
-      </w:r>
-      <w:r>
-        <w:rPr>
-          <w:rFonts w:hint="eastAsia"/>
-        </w:rPr>
-        <w:t>可以找到指定形状内的文档</w:t>
-      </w:r>
-    </w:p>
-    <w:p/>
-    <w:p/>
-    <w:p>
-      <w:r>
-        <w:rPr>
-          <w:rFonts w:hint="eastAsia"/>
-        </w:rPr>
-        <w:lastRenderedPageBreak/>
-        <w:t xml:space="preserve">5.5.1 </w:t>
-      </w:r>
-      <w:r>
-        <w:rPr>
-          <w:rFonts w:hint="eastAsia"/>
-        </w:rPr>
-        <w:t>复合地理空间索引</w:t>
-      </w:r>
-    </w:p>
-    <w:p/>
-    <w:p>
-      <w:r>
-        <w:rPr>
-          <w:rFonts w:hint="eastAsia"/>
-        </w:rPr>
-        <w:t>普通索引和地理空间索引的组合可以查询类似某地周围所有咖啡馆或者披萨店</w:t>
-      </w:r>
-    </w:p>
-    <w:p/>
-    <w:p>
-      <w:r>
-        <w:rPr>
-          <w:rFonts w:hint="eastAsia"/>
-        </w:rPr>
-        <w:t>&gt; db.location.</w:t>
-      </w:r>
-      <w:r>
-        <w:rPr>
-          <w:rFonts w:hint="eastAsia"/>
-          <w:highlight w:val="yellow"/>
-        </w:rPr>
-        <w:t>ensureIndex({"location":"2d","desc":1},{"name":"</w:t>
-      </w:r>
-      <w:r>
-        <w:rPr>
-          <w:rFonts w:hint="eastAsia"/>
-          <w:highlight w:val="yellow"/>
-        </w:rPr>
-        <w:t>地理空间复合索引</w:t>
-      </w:r>
-      <w:r>
-        <w:rPr>
-          <w:rFonts w:hint="eastAsia"/>
-          <w:highlight w:val="yellow"/>
-        </w:rPr>
-        <w:t>"})</w:t>
-      </w:r>
-    </w:p>
-    <w:p>
-      <w:r>
-        <w:rPr>
-          <w:rFonts w:hint="eastAsia"/>
-        </w:rPr>
         <w:t>{</w:t>
       </w:r>
     </w:p>
@@ -21672,6 +21968,33 @@
         </w:rPr>
         <w:t>不论文档多大，都会很快返回总的文档数量</w:t>
       </w:r>
+      <w:r>
+        <w:rPr>
+          <w:rFonts w:hint="eastAsia"/>
+        </w:rPr>
+        <w:t>，</w:t>
+      </w:r>
+      <w:r>
+        <w:rPr>
+          <w:rFonts w:hint="eastAsia"/>
+          <w:highlight w:val="yellow"/>
+        </w:rPr>
+        <w:t>那可能是</w:t>
+      </w:r>
+      <w:r>
+        <w:rPr>
+          <w:rFonts w:hint="eastAsia"/>
+          <w:highlight w:val="yellow"/>
+        </w:rPr>
+        <w:t>mongodb</w:t>
+      </w:r>
+      <w:r>
+        <w:rPr>
+          <w:rFonts w:hint="eastAsia"/>
+          <w:highlight w:val="yellow"/>
+        </w:rPr>
+        <w:t>数据库里面维护了这样的一个字段。</w:t>
+      </w:r>
     </w:p>
     <w:p/>
     <w:p>
@@ -21696,6 +22019,27 @@
         </w:rPr>
         <w:t>count({"gps.x":{$lt:30},"gps.y":{$gt:20}})</w:t>
       </w:r>
+      <w:r>
+        <w:rPr>
+          <w:rFonts w:hint="eastAsia"/>
+        </w:rPr>
+        <w:t xml:space="preserve">      //</w:t>
+      </w:r>
+      <w:r>
+        <w:rPr>
+          <w:rFonts w:hint="eastAsia"/>
+          <w:highlight w:val="yellow"/>
+        </w:rPr>
+        <w:t>查询内嵌文档的时候</w:t>
+      </w:r>
+      <w:r>
+        <w:rPr>
+          <w:rFonts w:hint="eastAsia"/>
+          <w:color w:val="FF0000"/>
+          <w:highlight w:val="yellow"/>
+        </w:rPr>
+        <w:t>需要双引号</w:t>
+      </w:r>
     </w:p>
     <w:p>
       <w:r>
@@ -21705,6 +22049,13 @@
         <w:t>8</w:t>
       </w:r>
     </w:p>
+    <w:p>
+      <w:pPr>
+        <w:rPr>
+          <w:rFonts w:hint="eastAsia"/>
+        </w:rPr>
+      </w:pPr>
+    </w:p>
     <w:p/>
     <w:p>
       <w:r>
@@ -21719,7 +22070,38 @@
         <w:rPr>
           <w:rFonts w:hint="eastAsia"/>
         </w:rPr>
-        <w:t>用来找出给定键的所有不同的值，使用时不许指定集合和键</w:t>
+        <w:t>用来找出给定键的所有不同的值，使用时必须</w:t>
+      </w:r>
+      <w:r>
+        <w:rPr>
+          <w:rFonts w:hint="eastAsia"/>
+        </w:rPr>
+        <w:t>指定集合和键</w:t>
+      </w:r>
+      <w:r>
+        <w:rPr>
+          <w:rFonts w:hint="eastAsia"/>
+        </w:rPr>
+        <w:t>，如果为该键建立了索引的话就会非常的快</w:t>
+      </w:r>
+      <w:r>
+        <w:rPr>
+          <w:rFonts w:hint="eastAsia"/>
+        </w:rPr>
+        <w:t>，</w:t>
+      </w:r>
+      <w:r>
+        <w:rPr>
+          <w:rFonts w:hint="eastAsia"/>
+          <w:highlight w:val="yellow"/>
+        </w:rPr>
+        <w:t>而且结果还是按照一定顺序排列的</w:t>
+      </w:r>
+      <w:r>
+        <w:rPr>
+          <w:rFonts w:hint="eastAsia"/>
+        </w:rPr>
+        <w:t>。</w:t>
       </w:r>
     </w:p>
     <w:p/>
@@ -21975,335 +22357,335 @@
         <w:rPr>
           <w:rFonts w:hint="eastAsia"/>
         </w:rPr>
+        <w:t xml:space="preserve">        "waitedMS" : NumberLong(0),</w:t>
+      </w:r>
+    </w:p>
+    <w:p>
+      <w:r>
+        <w:rPr>
+          <w:rFonts w:hint="eastAsia"/>
+        </w:rPr>
+        <w:t xml:space="preserve">        "values" : [</w:t>
+      </w:r>
+    </w:p>
+    <w:p>
+      <w:r>
+        <w:rPr>
+          <w:rFonts w:hint="eastAsia"/>
+        </w:rPr>
+        <w:t xml:space="preserve">                1,</w:t>
+      </w:r>
+    </w:p>
+    <w:p>
+      <w:r>
+        <w:rPr>
+          <w:rFonts w:hint="eastAsia"/>
+        </w:rPr>
+        <w:t xml:space="preserve">                3,</w:t>
+      </w:r>
+    </w:p>
+    <w:p>
+      <w:r>
+        <w:rPr>
+          <w:rFonts w:hint="eastAsia"/>
+        </w:rPr>
+        <w:t xml:space="preserve">                5,</w:t>
+      </w:r>
+    </w:p>
+    <w:p>
+      <w:r>
+        <w:rPr>
+          <w:rFonts w:hint="eastAsia"/>
+        </w:rPr>
+        <w:t xml:space="preserve">                7,</w:t>
+      </w:r>
+    </w:p>
+    <w:p>
+      <w:r>
+        <w:rPr>
+          <w:rFonts w:hint="eastAsia"/>
+        </w:rPr>
+        <w:t xml:space="preserve">                9,</w:t>
+      </w:r>
+    </w:p>
+    <w:p>
+      <w:r>
+        <w:rPr>
+          <w:rFonts w:hint="eastAsia"/>
+        </w:rPr>
+        <w:t xml:space="preserve">                11,</w:t>
+      </w:r>
+    </w:p>
+    <w:p>
+      <w:r>
+        <w:rPr>
+          <w:rFonts w:hint="eastAsia"/>
+        </w:rPr>
+        <w:t xml:space="preserve">                13,</w:t>
+      </w:r>
+    </w:p>
+    <w:p>
+      <w:r>
+        <w:rPr>
+          <w:rFonts w:hint="eastAsia"/>
+        </w:rPr>
+        <w:t xml:space="preserve">                15,</w:t>
+      </w:r>
+    </w:p>
+    <w:p>
+      <w:r>
+        <w:rPr>
+          <w:rFonts w:hint="eastAsia"/>
+        </w:rPr>
+        <w:t xml:space="preserve">                17,</w:t>
+      </w:r>
+    </w:p>
+    <w:p>
+      <w:r>
+        <w:rPr>
+          <w:rFonts w:hint="eastAsia"/>
+        </w:rPr>
+        <w:t xml:space="preserve">                19,</w:t>
+      </w:r>
+    </w:p>
+    <w:p>
+      <w:r>
+        <w:rPr>
+          <w:rFonts w:hint="eastAsia"/>
+        </w:rPr>
+        <w:t xml:space="preserve">                21,</w:t>
+      </w:r>
+    </w:p>
+    <w:p>
+      <w:r>
+        <w:rPr>
+          <w:rFonts w:hint="eastAsia"/>
+        </w:rPr>
+        <w:t xml:space="preserve">                23,</w:t>
+      </w:r>
+    </w:p>
+    <w:p>
+      <w:r>
+        <w:rPr>
+          <w:rFonts w:hint="eastAsia"/>
+        </w:rPr>
+        <w:t xml:space="preserve">                25,</w:t>
+      </w:r>
+    </w:p>
+    <w:p>
+      <w:r>
+        <w:rPr>
+          <w:rFonts w:hint="eastAsia"/>
+        </w:rPr>
+        <w:t xml:space="preserve">                27,</w:t>
+      </w:r>
+    </w:p>
+    <w:p>
+      <w:r>
+        <w:rPr>
+          <w:rFonts w:hint="eastAsia"/>
+        </w:rPr>
+        <w:t xml:space="preserve">                29,</w:t>
+      </w:r>
+    </w:p>
+    <w:p>
+      <w:r>
+        <w:rPr>
+          <w:rFonts w:hint="eastAsia"/>
+        </w:rPr>
+        <w:t xml:space="preserve">                31,</w:t>
+      </w:r>
+    </w:p>
+    <w:p>
+      <w:r>
+        <w:rPr>
+          <w:rFonts w:hint="eastAsia"/>
+        </w:rPr>
+        <w:t xml:space="preserve">                33,</w:t>
+      </w:r>
+    </w:p>
+    <w:p>
+      <w:r>
+        <w:rPr>
+          <w:rFonts w:hint="eastAsia"/>
+        </w:rPr>
+        <w:t xml:space="preserve">                35,</w:t>
+      </w:r>
+    </w:p>
+    <w:p>
+      <w:r>
+        <w:rPr>
+          <w:rFonts w:hint="eastAsia"/>
+        </w:rPr>
+        <w:t xml:space="preserve">                37,</w:t>
+      </w:r>
+    </w:p>
+    <w:p>
+      <w:r>
+        <w:rPr>
+          <w:rFonts w:hint="eastAsia"/>
+        </w:rPr>
+        <w:t xml:space="preserve">                39,</w:t>
+      </w:r>
+    </w:p>
+    <w:p>
+      <w:r>
+        <w:rPr>
+          <w:rFonts w:hint="eastAsia"/>
+        </w:rPr>
+        <w:t xml:space="preserve">                41,</w:t>
+      </w:r>
+    </w:p>
+    <w:p>
+      <w:r>
+        <w:rPr>
+          <w:rFonts w:hint="eastAsia"/>
+        </w:rPr>
+        <w:t xml:space="preserve">                43,</w:t>
+      </w:r>
+    </w:p>
+    <w:p>
+      <w:r>
+        <w:rPr>
+          <w:rFonts w:hint="eastAsia"/>
+        </w:rPr>
+        <w:t xml:space="preserve">                45,</w:t>
+      </w:r>
+    </w:p>
+    <w:p>
+      <w:r>
+        <w:rPr>
+          <w:rFonts w:hint="eastAsia"/>
+        </w:rPr>
+        <w:t xml:space="preserve">                47,</w:t>
+      </w:r>
+    </w:p>
+    <w:p>
+      <w:r>
+        <w:rPr>
+          <w:rFonts w:hint="eastAsia"/>
+        </w:rPr>
+        <w:t xml:space="preserve">                49,</w:t>
+      </w:r>
+    </w:p>
+    <w:p>
+      <w:r>
+        <w:rPr>
+          <w:rFonts w:hint="eastAsia"/>
+        </w:rPr>
+        <w:t xml:space="preserve">                51,</w:t>
+      </w:r>
+    </w:p>
+    <w:p>
+      <w:r>
+        <w:rPr>
+          <w:rFonts w:hint="eastAsia"/>
+        </w:rPr>
+        <w:t xml:space="preserve">                53,</w:t>
+      </w:r>
+    </w:p>
+    <w:p>
+      <w:r>
+        <w:rPr>
+          <w:rFonts w:hint="eastAsia"/>
+        </w:rPr>
+        <w:t xml:space="preserve">                55,</w:t>
+      </w:r>
+    </w:p>
+    <w:p>
+      <w:r>
+        <w:rPr>
+          <w:rFonts w:hint="eastAsia"/>
+        </w:rPr>
+        <w:t xml:space="preserve">                57,</w:t>
+      </w:r>
+    </w:p>
+    <w:p>
+      <w:r>
+        <w:rPr>
+          <w:rFonts w:hint="eastAsia"/>
+        </w:rPr>
+        <w:t xml:space="preserve">                59,</w:t>
+      </w:r>
+    </w:p>
+    <w:p>
+      <w:r>
+        <w:rPr>
+          <w:rFonts w:hint="eastAsia"/>
+        </w:rPr>
+        <w:t xml:space="preserve">                61,</w:t>
+      </w:r>
+    </w:p>
+    <w:p>
+      <w:r>
+        <w:rPr>
+          <w:rFonts w:hint="eastAsia"/>
+        </w:rPr>
+        <w:t xml:space="preserve">                63,</w:t>
+      </w:r>
+    </w:p>
+    <w:p>
+      <w:r>
+        <w:rPr>
+          <w:rFonts w:hint="eastAsia"/>
+        </w:rPr>
+        <w:t xml:space="preserve">                65,</w:t>
+      </w:r>
+    </w:p>
+    <w:p>
+      <w:r>
+        <w:rPr>
+          <w:rFonts w:hint="eastAsia"/>
+        </w:rPr>
+        <w:t xml:space="preserve">                67,</w:t>
+      </w:r>
+    </w:p>
+    <w:p>
+      <w:r>
+        <w:rPr>
+          <w:rFonts w:hint="eastAsia"/>
+        </w:rPr>
+        <w:t xml:space="preserve">                69,</w:t>
+      </w:r>
+    </w:p>
+    <w:p>
+      <w:r>
+        <w:rPr>
+          <w:rFonts w:hint="eastAsia"/>
+        </w:rPr>
+        <w:t xml:space="preserve">                71,</w:t>
+      </w:r>
+    </w:p>
+    <w:p>
+      <w:r>
+        <w:rPr>
+          <w:rFonts w:hint="eastAsia"/>
+        </w:rPr>
+        <w:t xml:space="preserve">                73,</w:t>
+      </w:r>
+    </w:p>
+    <w:p>
+      <w:r>
+        <w:rPr>
+          <w:rFonts w:hint="eastAsia"/>
+        </w:rPr>
+        <w:t xml:space="preserve">                75,</w:t>
+      </w:r>
+    </w:p>
+    <w:p>
+      <w:r>
+        <w:rPr>
+          <w:rFonts w:hint="eastAsia"/>
+        </w:rPr>
+        <w:t xml:space="preserve">                77,</w:t>
+      </w:r>
+    </w:p>
+    <w:p>
+      <w:r>
+        <w:rPr>
+          <w:rFonts w:hint="eastAsia"/>
+        </w:rPr>
         <w:lastRenderedPageBreak/>
-        <w:t xml:space="preserve">        "waitedMS" : NumberLong(0),</w:t>
-      </w:r>
-    </w:p>
-    <w:p>
-      <w:r>
-        <w:rPr>
-          <w:rFonts w:hint="eastAsia"/>
-        </w:rPr>
-        <w:t xml:space="preserve">        "values" : [</w:t>
-      </w:r>
-    </w:p>
-    <w:p>
-      <w:r>
-        <w:rPr>
-          <w:rFonts w:hint="eastAsia"/>
-        </w:rPr>
-        <w:t xml:space="preserve">                1,</w:t>
-      </w:r>
-    </w:p>
-    <w:p>
-      <w:r>
-        <w:rPr>
-          <w:rFonts w:hint="eastAsia"/>
-        </w:rPr>
-        <w:t xml:space="preserve">                3,</w:t>
-      </w:r>
-    </w:p>
-    <w:p>
-      <w:r>
-        <w:rPr>
-          <w:rFonts w:hint="eastAsia"/>
-        </w:rPr>
-        <w:t xml:space="preserve">                5,</w:t>
-      </w:r>
-    </w:p>
-    <w:p>
-      <w:r>
-        <w:rPr>
-          <w:rFonts w:hint="eastAsia"/>
-        </w:rPr>
-        <w:t xml:space="preserve">                7,</w:t>
-      </w:r>
-    </w:p>
-    <w:p>
-      <w:r>
-        <w:rPr>
-          <w:rFonts w:hint="eastAsia"/>
-        </w:rPr>
-        <w:t xml:space="preserve">                9,</w:t>
-      </w:r>
-    </w:p>
-    <w:p>
-      <w:r>
-        <w:rPr>
-          <w:rFonts w:hint="eastAsia"/>
-        </w:rPr>
-        <w:t xml:space="preserve">                11,</w:t>
-      </w:r>
-    </w:p>
-    <w:p>
-      <w:r>
-        <w:rPr>
-          <w:rFonts w:hint="eastAsia"/>
-        </w:rPr>
-        <w:t xml:space="preserve">                13,</w:t>
-      </w:r>
-    </w:p>
-    <w:p>
-      <w:r>
-        <w:rPr>
-          <w:rFonts w:hint="eastAsia"/>
-        </w:rPr>
-        <w:t xml:space="preserve">                15,</w:t>
-      </w:r>
-    </w:p>
-    <w:p>
-      <w:r>
-        <w:rPr>
-          <w:rFonts w:hint="eastAsia"/>
-        </w:rPr>
-        <w:t xml:space="preserve">                17,</w:t>
-      </w:r>
-    </w:p>
-    <w:p>
-      <w:r>
-        <w:rPr>
-          <w:rFonts w:hint="eastAsia"/>
-        </w:rPr>
-        <w:t xml:space="preserve">                19,</w:t>
-      </w:r>
-    </w:p>
-    <w:p>
-      <w:r>
-        <w:rPr>
-          <w:rFonts w:hint="eastAsia"/>
-        </w:rPr>
-        <w:t xml:space="preserve">                21,</w:t>
-      </w:r>
-    </w:p>
-    <w:p>
-      <w:r>
-        <w:rPr>
-          <w:rFonts w:hint="eastAsia"/>
-        </w:rPr>
-        <w:t xml:space="preserve">                23,</w:t>
-      </w:r>
-    </w:p>
-    <w:p>
-      <w:r>
-        <w:rPr>
-          <w:rFonts w:hint="eastAsia"/>
-        </w:rPr>
-        <w:t xml:space="preserve">                25,</w:t>
-      </w:r>
-    </w:p>
-    <w:p>
-      <w:r>
-        <w:rPr>
-          <w:rFonts w:hint="eastAsia"/>
-        </w:rPr>
-        <w:t xml:space="preserve">                27,</w:t>
-      </w:r>
-    </w:p>
-    <w:p>
-      <w:r>
-        <w:rPr>
-          <w:rFonts w:hint="eastAsia"/>
-        </w:rPr>
-        <w:t xml:space="preserve">                29,</w:t>
-      </w:r>
-    </w:p>
-    <w:p>
-      <w:r>
-        <w:rPr>
-          <w:rFonts w:hint="eastAsia"/>
-        </w:rPr>
-        <w:t xml:space="preserve">                31,</w:t>
-      </w:r>
-    </w:p>
-    <w:p>
-      <w:r>
-        <w:rPr>
-          <w:rFonts w:hint="eastAsia"/>
-        </w:rPr>
-        <w:t xml:space="preserve">                33,</w:t>
-      </w:r>
-    </w:p>
-    <w:p>
-      <w:r>
-        <w:rPr>
-          <w:rFonts w:hint="eastAsia"/>
-        </w:rPr>
-        <w:t xml:space="preserve">                35,</w:t>
-      </w:r>
-    </w:p>
-    <w:p>
-      <w:r>
-        <w:rPr>
-          <w:rFonts w:hint="eastAsia"/>
-        </w:rPr>
-        <w:t xml:space="preserve">                37,</w:t>
-      </w:r>
-    </w:p>
-    <w:p>
-      <w:r>
-        <w:rPr>
-          <w:rFonts w:hint="eastAsia"/>
-        </w:rPr>
-        <w:t xml:space="preserve">                39,</w:t>
-      </w:r>
-    </w:p>
-    <w:p>
-      <w:r>
-        <w:rPr>
-          <w:rFonts w:hint="eastAsia"/>
-        </w:rPr>
-        <w:t xml:space="preserve">                41,</w:t>
-      </w:r>
-    </w:p>
-    <w:p>
-      <w:r>
-        <w:rPr>
-          <w:rFonts w:hint="eastAsia"/>
-        </w:rPr>
-        <w:t xml:space="preserve">                43,</w:t>
-      </w:r>
-    </w:p>
-    <w:p>
-      <w:r>
-        <w:rPr>
-          <w:rFonts w:hint="eastAsia"/>
-        </w:rPr>
-        <w:t xml:space="preserve">                45,</w:t>
-      </w:r>
-    </w:p>
-    <w:p>
-      <w:r>
-        <w:rPr>
-          <w:rFonts w:hint="eastAsia"/>
-        </w:rPr>
-        <w:t xml:space="preserve">                47,</w:t>
-      </w:r>
-    </w:p>
-    <w:p>
-      <w:r>
-        <w:rPr>
-          <w:rFonts w:hint="eastAsia"/>
-        </w:rPr>
-        <w:t xml:space="preserve">                49,</w:t>
-      </w:r>
-    </w:p>
-    <w:p>
-      <w:r>
-        <w:rPr>
-          <w:rFonts w:hint="eastAsia"/>
-        </w:rPr>
-        <w:t xml:space="preserve">                51,</w:t>
-      </w:r>
-    </w:p>
-    <w:p>
-      <w:r>
-        <w:rPr>
-          <w:rFonts w:hint="eastAsia"/>
-        </w:rPr>
-        <w:t xml:space="preserve">                53,</w:t>
-      </w:r>
-    </w:p>
-    <w:p>
-      <w:r>
-        <w:rPr>
-          <w:rFonts w:hint="eastAsia"/>
-        </w:rPr>
-        <w:t xml:space="preserve">                55,</w:t>
-      </w:r>
-    </w:p>
-    <w:p>
-      <w:r>
-        <w:rPr>
-          <w:rFonts w:hint="eastAsia"/>
-        </w:rPr>
-        <w:t xml:space="preserve">                57,</w:t>
-      </w:r>
-    </w:p>
-    <w:p>
-      <w:r>
-        <w:rPr>
-          <w:rFonts w:hint="eastAsia"/>
-        </w:rPr>
-        <w:t xml:space="preserve">                59,</w:t>
-      </w:r>
-    </w:p>
-    <w:p>
-      <w:r>
-        <w:rPr>
-          <w:rFonts w:hint="eastAsia"/>
-        </w:rPr>
-        <w:t xml:space="preserve">                61,</w:t>
-      </w:r>
-    </w:p>
-    <w:p>
-      <w:r>
-        <w:rPr>
-          <w:rFonts w:hint="eastAsia"/>
-        </w:rPr>
-        <w:t xml:space="preserve">                63,</w:t>
-      </w:r>
-    </w:p>
-    <w:p>
-      <w:r>
-        <w:rPr>
-          <w:rFonts w:hint="eastAsia"/>
-        </w:rPr>
-        <w:t xml:space="preserve">                65,</w:t>
-      </w:r>
-    </w:p>
-    <w:p>
-      <w:r>
-        <w:rPr>
-          <w:rFonts w:hint="eastAsia"/>
-        </w:rPr>
-        <w:t xml:space="preserve">                67,</w:t>
-      </w:r>
-    </w:p>
-    <w:p>
-      <w:r>
-        <w:rPr>
-          <w:rFonts w:hint="eastAsia"/>
-        </w:rPr>
-        <w:t xml:space="preserve">                69,</w:t>
-      </w:r>
-    </w:p>
-    <w:p>
-      <w:r>
-        <w:rPr>
-          <w:rFonts w:hint="eastAsia"/>
-        </w:rPr>
-        <w:t xml:space="preserve">                71,</w:t>
-      </w:r>
-    </w:p>
-    <w:p>
-      <w:r>
-        <w:rPr>
-          <w:rFonts w:hint="eastAsia"/>
-        </w:rPr>
-        <w:t xml:space="preserve">                73,</w:t>
-      </w:r>
-    </w:p>
-    <w:p>
-      <w:r>
-        <w:rPr>
-          <w:rFonts w:hint="eastAsia"/>
-        </w:rPr>
-        <w:t xml:space="preserve">                75,</w:t>
-      </w:r>
-    </w:p>
-    <w:p>
-      <w:r>
-        <w:rPr>
-          <w:rFonts w:hint="eastAsia"/>
-        </w:rPr>
-        <w:t xml:space="preserve">                77,</w:t>
-      </w:r>
-    </w:p>
-    <w:p>
-      <w:r>
-        <w:rPr>
-          <w:rFonts w:hint="eastAsia"/>
-        </w:rPr>
         <w:t xml:space="preserve">                79,</w:t>
       </w:r>
     </w:p>
@@ -22328,262 +22710,274 @@
         <w:rPr>
           <w:rFonts w:hint="eastAsia"/>
         </w:rPr>
+        <w:t xml:space="preserve">                85,</w:t>
+      </w:r>
+    </w:p>
+    <w:p>
+      <w:r>
+        <w:rPr>
+          <w:rFonts w:hint="eastAsia"/>
+        </w:rPr>
+        <w:t xml:space="preserve">                87,</w:t>
+      </w:r>
+    </w:p>
+    <w:p>
+      <w:r>
+        <w:rPr>
+          <w:rFonts w:hint="eastAsia"/>
+        </w:rPr>
+        <w:t xml:space="preserve">                89,</w:t>
+      </w:r>
+    </w:p>
+    <w:p>
+      <w:r>
+        <w:rPr>
+          <w:rFonts w:hint="eastAsia"/>
+        </w:rPr>
+        <w:t xml:space="preserve">                91,</w:t>
+      </w:r>
+    </w:p>
+    <w:p>
+      <w:r>
+        <w:rPr>
+          <w:rFonts w:hint="eastAsia"/>
+        </w:rPr>
+        <w:t xml:space="preserve">                93,</w:t>
+      </w:r>
+    </w:p>
+    <w:p>
+      <w:r>
+        <w:rPr>
+          <w:rFonts w:hint="eastAsia"/>
+        </w:rPr>
+        <w:t xml:space="preserve">                95,</w:t>
+      </w:r>
+    </w:p>
+    <w:p>
+      <w:r>
+        <w:rPr>
+          <w:rFonts w:hint="eastAsia"/>
+        </w:rPr>
+        <w:t xml:space="preserve">                97,</w:t>
+      </w:r>
+    </w:p>
+    <w:p>
+      <w:r>
+        <w:rPr>
+          <w:rFonts w:hint="eastAsia"/>
+        </w:rPr>
+        <w:t xml:space="preserve">                99,</w:t>
+      </w:r>
+    </w:p>
+    <w:p>
+      <w:r>
+        <w:rPr>
+          <w:rFonts w:hint="eastAsia"/>
+        </w:rPr>
+        <w:t xml:space="preserve">                101,</w:t>
+      </w:r>
+    </w:p>
+    <w:p>
+      <w:r>
+        <w:rPr>
+          <w:rFonts w:hint="eastAsia"/>
+        </w:rPr>
+        <w:t xml:space="preserve">                103,</w:t>
+      </w:r>
+    </w:p>
+    <w:p>
+      <w:r>
+        <w:rPr>
+          <w:rFonts w:hint="eastAsia"/>
+        </w:rPr>
+        <w:t xml:space="preserve">                105,</w:t>
+      </w:r>
+    </w:p>
+    <w:p>
+      <w:r>
+        <w:rPr>
+          <w:rFonts w:hint="eastAsia"/>
+        </w:rPr>
+        <w:t xml:space="preserve">                107,</w:t>
+      </w:r>
+    </w:p>
+    <w:p>
+      <w:r>
+        <w:rPr>
+          <w:rFonts w:hint="eastAsia"/>
+        </w:rPr>
+        <w:t xml:space="preserve">                109,</w:t>
+      </w:r>
+    </w:p>
+    <w:p>
+      <w:r>
+        <w:rPr>
+          <w:rFonts w:hint="eastAsia"/>
+        </w:rPr>
+        <w:t xml:space="preserve">                111,</w:t>
+      </w:r>
+    </w:p>
+    <w:p>
+      <w:r>
+        <w:rPr>
+          <w:rFonts w:hint="eastAsia"/>
+        </w:rPr>
+        <w:t xml:space="preserve">                113,</w:t>
+      </w:r>
+    </w:p>
+    <w:p>
+      <w:r>
+        <w:rPr>
+          <w:rFonts w:hint="eastAsia"/>
+        </w:rPr>
+        <w:t xml:space="preserve">                115,</w:t>
+      </w:r>
+    </w:p>
+    <w:p>
+      <w:r>
+        <w:rPr>
+          <w:rFonts w:hint="eastAsia"/>
+        </w:rPr>
+        <w:t xml:space="preserve">                117,</w:t>
+      </w:r>
+    </w:p>
+    <w:p>
+      <w:r>
+        <w:rPr>
+          <w:rFonts w:hint="eastAsia"/>
+        </w:rPr>
+        <w:t xml:space="preserve">                119</w:t>
+      </w:r>
+    </w:p>
+    <w:p>
+      <w:r>
+        <w:rPr>
+          <w:rFonts w:hint="eastAsia"/>
+        </w:rPr>
+        <w:t xml:space="preserve">        ],</w:t>
+      </w:r>
+    </w:p>
+    <w:p>
+      <w:r>
+        <w:rPr>
+          <w:rFonts w:hint="eastAsia"/>
+        </w:rPr>
+        <w:t xml:space="preserve">        "stats" : {</w:t>
+      </w:r>
+    </w:p>
+    <w:p>
+      <w:r>
+        <w:rPr>
+          <w:rFonts w:hint="eastAsia"/>
+        </w:rPr>
+        <w:t xml:space="preserve">                "n" : 60,</w:t>
+      </w:r>
+    </w:p>
+    <w:p>
+      <w:r>
+        <w:rPr>
+          <w:rFonts w:hint="eastAsia"/>
+        </w:rPr>
+        <w:t xml:space="preserve">                "nscanned" : 0,</w:t>
+      </w:r>
+    </w:p>
+    <w:p>
+      <w:r>
+        <w:rPr>
+          <w:rFonts w:hint="eastAsia"/>
+        </w:rPr>
+        <w:t xml:space="preserve">                "nscannedObjects" : 60,</w:t>
+      </w:r>
+    </w:p>
+    <w:p>
+      <w:r>
+        <w:rPr>
+          <w:rFonts w:hint="eastAsia"/>
+        </w:rPr>
+        <w:t xml:space="preserve">                "timems" : 0,</w:t>
+      </w:r>
+    </w:p>
+    <w:p>
+      <w:r>
+        <w:rPr>
+          <w:rFonts w:hint="eastAsia"/>
+        </w:rPr>
+        <w:t xml:space="preserve">                "planSummary" : "COLLSCAN"</w:t>
+      </w:r>
+    </w:p>
+    <w:p>
+      <w:r>
+        <w:rPr>
+          <w:rFonts w:hint="eastAsia"/>
+        </w:rPr>
+        <w:t xml:space="preserve">        },</w:t>
+      </w:r>
+    </w:p>
+    <w:p>
+      <w:r>
+        <w:rPr>
+          <w:rFonts w:hint="eastAsia"/>
+        </w:rPr>
+        <w:t xml:space="preserve">        "ok" : 1</w:t>
+      </w:r>
+    </w:p>
+    <w:p>
+      <w:r>
+        <w:rPr>
+          <w:rFonts w:hint="eastAsia"/>
+        </w:rPr>
+        <w:t>}</w:t>
+      </w:r>
+    </w:p>
+    <w:p/>
+    <w:p>
+      <w:r>
+        <w:rPr>
+          <w:rFonts w:hint="eastAsia"/>
+        </w:rPr>
+        <w:t>6.3 group</w:t>
+      </w:r>
+    </w:p>
+    <w:p/>
+    <w:p>
+      <w:r>
+        <w:rPr>
+          <w:rFonts w:hint="eastAsia"/>
+        </w:rPr>
+        <w:t>先选定分组所依据的键，而后</w:t>
+      </w:r>
+      <w:r>
+        <w:rPr>
+          <w:rFonts w:hint="eastAsia"/>
+        </w:rPr>
+        <w:t>mongodb</w:t>
+      </w:r>
+      <w:r>
+        <w:rPr>
+          <w:rFonts w:hint="eastAsia"/>
+        </w:rPr>
+        <w:t>就会将集合依据选定的键值的不同分成若干组，</w:t>
+      </w:r>
+      <w:r>
+        <w:rPr>
+          <w:rFonts w:hint="eastAsia"/>
+        </w:rPr>
+        <w:t>然后</w:t>
+      </w:r>
+      <w:r>
+        <w:rPr>
+          <w:rFonts w:hint="eastAsia"/>
+        </w:rPr>
+        <w:t>可以通过聚合每一组内的文档，产生一个结果文档。</w:t>
+      </w:r>
+    </w:p>
+    <w:p/>
+    <w:p>
+      <w:r>
+        <w:rPr>
+          <w:noProof/>
+        </w:rPr>
         <w:lastRenderedPageBreak/>
-        <w:t xml:space="preserve">                85,</w:t>
-      </w:r>
-    </w:p>
-    <w:p>
-      <w:r>
-        <w:rPr>
-          <w:rFonts w:hint="eastAsia"/>
-        </w:rPr>
-        <w:t xml:space="preserve">                87,</w:t>
-      </w:r>
-    </w:p>
-    <w:p>
-      <w:r>
-        <w:rPr>
-          <w:rFonts w:hint="eastAsia"/>
-        </w:rPr>
-        <w:t xml:space="preserve">                89,</w:t>
-      </w:r>
-    </w:p>
-    <w:p>
-      <w:r>
-        <w:rPr>
-          <w:rFonts w:hint="eastAsia"/>
-        </w:rPr>
-        <w:t xml:space="preserve">                91,</w:t>
-      </w:r>
-    </w:p>
-    <w:p>
-      <w:r>
-        <w:rPr>
-          <w:rFonts w:hint="eastAsia"/>
-        </w:rPr>
-        <w:t xml:space="preserve">                93,</w:t>
-      </w:r>
-    </w:p>
-    <w:p>
-      <w:r>
-        <w:rPr>
-          <w:rFonts w:hint="eastAsia"/>
-        </w:rPr>
-        <w:t xml:space="preserve">                95,</w:t>
-      </w:r>
-    </w:p>
-    <w:p>
-      <w:r>
-        <w:rPr>
-          <w:rFonts w:hint="eastAsia"/>
-        </w:rPr>
-        <w:t xml:space="preserve">                97,</w:t>
-      </w:r>
-    </w:p>
-    <w:p>
-      <w:r>
-        <w:rPr>
-          <w:rFonts w:hint="eastAsia"/>
-        </w:rPr>
-        <w:t xml:space="preserve">                99,</w:t>
-      </w:r>
-    </w:p>
-    <w:p>
-      <w:r>
-        <w:rPr>
-          <w:rFonts w:hint="eastAsia"/>
-        </w:rPr>
-        <w:t xml:space="preserve">                101,</w:t>
-      </w:r>
-    </w:p>
-    <w:p>
-      <w:r>
-        <w:rPr>
-          <w:rFonts w:hint="eastAsia"/>
-        </w:rPr>
-        <w:t xml:space="preserve">                103,</w:t>
-      </w:r>
-    </w:p>
-    <w:p>
-      <w:r>
-        <w:rPr>
-          <w:rFonts w:hint="eastAsia"/>
-        </w:rPr>
-        <w:t xml:space="preserve">                105,</w:t>
-      </w:r>
-    </w:p>
-    <w:p>
-      <w:r>
-        <w:rPr>
-          <w:rFonts w:hint="eastAsia"/>
-        </w:rPr>
-        <w:t xml:space="preserve">                107,</w:t>
-      </w:r>
-    </w:p>
-    <w:p>
-      <w:r>
-        <w:rPr>
-          <w:rFonts w:hint="eastAsia"/>
-        </w:rPr>
-        <w:t xml:space="preserve">                109,</w:t>
-      </w:r>
-    </w:p>
-    <w:p>
-      <w:r>
-        <w:rPr>
-          <w:rFonts w:hint="eastAsia"/>
-        </w:rPr>
-        <w:t xml:space="preserve">                111,</w:t>
-      </w:r>
-    </w:p>
-    <w:p>
-      <w:r>
-        <w:rPr>
-          <w:rFonts w:hint="eastAsia"/>
-        </w:rPr>
-        <w:t xml:space="preserve">                113,</w:t>
-      </w:r>
-    </w:p>
-    <w:p>
-      <w:r>
-        <w:rPr>
-          <w:rFonts w:hint="eastAsia"/>
-        </w:rPr>
-        <w:t xml:space="preserve">                115,</w:t>
-      </w:r>
-    </w:p>
-    <w:p>
-      <w:r>
-        <w:rPr>
-          <w:rFonts w:hint="eastAsia"/>
-        </w:rPr>
-        <w:t xml:space="preserve">                117,</w:t>
-      </w:r>
-    </w:p>
-    <w:p>
-      <w:r>
-        <w:rPr>
-          <w:rFonts w:hint="eastAsia"/>
-        </w:rPr>
-        <w:t xml:space="preserve">                119</w:t>
-      </w:r>
-    </w:p>
-    <w:p>
-      <w:r>
-        <w:rPr>
-          <w:rFonts w:hint="eastAsia"/>
-        </w:rPr>
-        <w:t xml:space="preserve">        ],</w:t>
-      </w:r>
-    </w:p>
-    <w:p>
-      <w:r>
-        <w:rPr>
-          <w:rFonts w:hint="eastAsia"/>
-        </w:rPr>
-        <w:t xml:space="preserve">        "stats" : {</w:t>
-      </w:r>
-    </w:p>
-    <w:p>
-      <w:r>
-        <w:rPr>
-          <w:rFonts w:hint="eastAsia"/>
-        </w:rPr>
-        <w:t xml:space="preserve">                "n" : 60,</w:t>
-      </w:r>
-    </w:p>
-    <w:p>
-      <w:r>
-        <w:rPr>
-          <w:rFonts w:hint="eastAsia"/>
-        </w:rPr>
-        <w:t xml:space="preserve">                "nscanned" : 0,</w:t>
-      </w:r>
-    </w:p>
-    <w:p>
-      <w:r>
-        <w:rPr>
-          <w:rFonts w:hint="eastAsia"/>
-        </w:rPr>
-        <w:t xml:space="preserve">                "nscannedObjects" : 60,</w:t>
-      </w:r>
-    </w:p>
-    <w:p>
-      <w:r>
-        <w:rPr>
-          <w:rFonts w:hint="eastAsia"/>
-        </w:rPr>
-        <w:t xml:space="preserve">                "timems" : 0,</w:t>
-      </w:r>
-    </w:p>
-    <w:p>
-      <w:r>
-        <w:rPr>
-          <w:rFonts w:hint="eastAsia"/>
-        </w:rPr>
-        <w:t xml:space="preserve">                "planSummary" : "COLLSCAN"</w:t>
-      </w:r>
-    </w:p>
-    <w:p>
-      <w:r>
-        <w:rPr>
-          <w:rFonts w:hint="eastAsia"/>
-        </w:rPr>
-        <w:t xml:space="preserve">        },</w:t>
-      </w:r>
-    </w:p>
-    <w:p>
-      <w:r>
-        <w:rPr>
-          <w:rFonts w:hint="eastAsia"/>
-        </w:rPr>
-        <w:t xml:space="preserve">        "ok" : 1</w:t>
-      </w:r>
-    </w:p>
-    <w:p>
-      <w:r>
-        <w:rPr>
-          <w:rFonts w:hint="eastAsia"/>
-        </w:rPr>
-        <w:t>}</w:t>
-      </w:r>
-    </w:p>
-    <w:p/>
-    <w:p>
-      <w:r>
-        <w:rPr>
-          <w:rFonts w:hint="eastAsia"/>
-        </w:rPr>
-        <w:t>6.3 group</w:t>
-      </w:r>
-    </w:p>
-    <w:p/>
-    <w:p>
-      <w:r>
-        <w:rPr>
-          <w:rFonts w:hint="eastAsia"/>
-        </w:rPr>
-        <w:t>先选定分组所依据的键，而后</w:t>
-      </w:r>
-      <w:r>
-        <w:rPr>
-          <w:rFonts w:hint="eastAsia"/>
-        </w:rPr>
-        <w:t>mongodb</w:t>
-      </w:r>
-      <w:r>
-        <w:rPr>
-          <w:rFonts w:hint="eastAsia"/>
-        </w:rPr>
-        <w:t>就会将集合依据选定的键值的不同分成若干组，探后可以通过聚合每一组内的文档，产生一个结果文档。</w:t>
-      </w:r>
-    </w:p>
-    <w:p/>
-    <w:p>
-      <w:r>
-        <w:rPr>
-          <w:noProof/>
-        </w:rPr>
         <w:drawing>
           <wp:inline distT="0" distB="0" distL="114300" distR="114300">
             <wp:extent cx="3618865" cy="1657350"/>
@@ -22630,27 +23024,709 @@
       </w:r>
     </w:p>
     <w:p/>
-    <w:p/>
-    <w:p>
-      <w:r>
-        <w:rPr>
-          <w:rFonts w:hint="eastAsia"/>
-        </w:rPr>
-        <w:t>未完</w:t>
-      </w:r>
-    </w:p>
-    <w:p/>
-    <w:p/>
-    <w:p>
-      <w:r>
-        <w:rPr>
-          <w:rFonts w:hint="eastAsia"/>
-        </w:rPr>
+    <w:p>
+      <w:pPr>
+        <w:rPr>
+          <w:rFonts w:hint="eastAsia"/>
+        </w:rPr>
+      </w:pPr>
+      <w:r>
+        <w:rPr>
+          <w:rFonts w:hint="eastAsia"/>
+        </w:rPr>
+        <w:t>也可以这样执行命令：</w:t>
+      </w:r>
+    </w:p>
+    <w:p>
+      <w:pPr>
+        <w:rPr>
+          <w:rFonts w:hint="eastAsia"/>
+        </w:rPr>
+      </w:pPr>
+      <w:r>
+        <w:rPr>
+          <w:rFonts w:hint="eastAsia"/>
+        </w:rPr>
+        <w:t>db.map.group(</w:t>
+      </w:r>
+      <w:r>
+        <w:rPr>
+          <w:rFonts w:hint="eastAsia"/>
+        </w:rPr>
+        <w:t>{</w:t>
+      </w:r>
+      <w:r>
+        <w:rPr>
+          <w:rFonts w:hint="eastAsia"/>
+        </w:rPr>
+        <w:t>/</w:t>
+      </w:r>
+      <w:r>
+        <w:t>…</w:t>
+      </w:r>
+      <w:r>
+        <w:rPr>
+          <w:rFonts w:hint="eastAsia"/>
+        </w:rPr>
+        <w:t>/</w:t>
+      </w:r>
+      <w:r>
+        <w:rPr>
+          <w:rFonts w:hint="eastAsia"/>
+        </w:rPr>
+        <w:t>}</w:t>
+      </w:r>
+      <w:r>
+        <w:rPr>
+          <w:rFonts w:hint="eastAsia"/>
+        </w:rPr>
+        <w:t>)</w:t>
+      </w:r>
+      <w:r>
+        <w:rPr>
+          <w:rFonts w:hint="eastAsia"/>
+        </w:rPr>
+        <w:t xml:space="preserve">   //</w:t>
+      </w:r>
+      <w:r>
+        <w:rPr>
+          <w:rFonts w:hint="eastAsia"/>
+          <w:highlight w:val="yellow"/>
+        </w:rPr>
+        <w:t>里面是类似</w:t>
+      </w:r>
+      <w:r>
+        <w:rPr>
+          <w:rFonts w:hint="eastAsia"/>
+          <w:highlight w:val="yellow"/>
+        </w:rPr>
+        <w:t>runCommand</w:t>
+      </w:r>
+      <w:r>
+        <w:rPr>
+          <w:rFonts w:hint="eastAsia"/>
+          <w:highlight w:val="yellow"/>
+        </w:rPr>
+        <w:t>时的参数</w:t>
+      </w:r>
+    </w:p>
+    <w:p>
+      <w:pPr>
+        <w:rPr>
+          <w:rFonts w:hint="eastAsia"/>
+        </w:rPr>
+      </w:pPr>
+    </w:p>
+    <w:p>
+      <w:pPr>
+        <w:rPr>
+          <w:rFonts w:hint="eastAsia"/>
+        </w:rPr>
+      </w:pPr>
+    </w:p>
+    <w:p/>
+    <w:p>
+      <w:pPr>
+        <w:rPr>
+          <w:rFonts w:hint="eastAsia"/>
+        </w:rPr>
+      </w:pPr>
+      <w:r>
+        <w:rPr>
+          <w:rFonts w:hint="eastAsia"/>
+        </w:rPr>
+        <w:t xml:space="preserve">6.3.1 </w:t>
+      </w:r>
+      <w:r>
+        <w:rPr>
+          <w:rFonts w:hint="eastAsia"/>
+        </w:rPr>
+        <w:t>使用完成器</w:t>
+      </w:r>
+      <w:r>
+        <w:rPr>
+          <w:rFonts w:hint="eastAsia"/>
+        </w:rPr>
+        <w:t>-finalizer</w:t>
+      </w:r>
+    </w:p>
+    <w:p>
+      <w:pPr>
+        <w:rPr>
+          <w:rFonts w:hint="eastAsia"/>
+        </w:rPr>
+      </w:pPr>
+      <w:r>
+        <w:rPr>
+          <w:rFonts w:hint="eastAsia"/>
+        </w:rPr>
+        <w:t>完成器可以把累加器文档变成任意形态，甚至变换成非文档（如数字和字符串）</w:t>
+      </w:r>
+    </w:p>
+    <w:p/>
+    <w:p>
+      <w:r>
+        <w:rPr>
+          <w:highlight w:val="yellow"/>
+        </w:rPr>
+        <w:t>f</w:t>
+      </w:r>
+      <w:r>
+        <w:rPr>
+          <w:rFonts w:hint="eastAsia"/>
+          <w:highlight w:val="yellow"/>
+        </w:rPr>
+        <w:t>inalize</w:t>
+      </w:r>
+      <w:r>
+        <w:rPr>
+          <w:rFonts w:hint="eastAsia"/>
+          <w:highlight w:val="yellow"/>
+        </w:rPr>
+        <w:t>附带一个函数，在每组结果传递到客户端之前被调用一次</w:t>
+      </w:r>
+      <w:r>
+        <w:rPr>
+          <w:rFonts w:hint="eastAsia"/>
+          <w:highlight w:val="yellow"/>
+        </w:rPr>
+        <w:t>，可以对结果进一步精简</w:t>
+      </w:r>
+      <w:r>
+        <w:rPr>
+          <w:rFonts w:hint="eastAsia"/>
+        </w:rPr>
+        <w:t>。</w:t>
+      </w:r>
+    </w:p>
+    <w:p>
+      <w:pPr>
+        <w:rPr>
+          <w:rFonts w:hint="eastAsia"/>
+        </w:rPr>
+      </w:pPr>
+    </w:p>
+    <w:p>
+      <w:pPr>
+        <w:rPr>
+          <w:rFonts w:hint="eastAsia"/>
+        </w:rPr>
+      </w:pPr>
+    </w:p>
+    <w:p>
+      <w:pPr>
+        <w:rPr>
+          <w:rFonts w:hint="eastAsia"/>
+        </w:rPr>
+      </w:pPr>
+      <w:r>
+        <w:rPr>
+          <w:rFonts w:hint="eastAsia"/>
+        </w:rPr>
+        <w:t>finalize</w:t>
+      </w:r>
+      <w:r>
+        <w:rPr>
+          <w:rFonts w:hint="eastAsia"/>
+        </w:rPr>
+        <w:t>能修改传递的参数也能够返回新值。</w:t>
+      </w:r>
+    </w:p>
+    <w:p>
+      <w:pPr>
+        <w:rPr>
+          <w:rFonts w:hint="eastAsia"/>
+        </w:rPr>
+      </w:pPr>
+    </w:p>
+    <w:p>
+      <w:pPr>
+        <w:rPr>
+          <w:rFonts w:hint="eastAsia"/>
+        </w:rPr>
+      </w:pPr>
+    </w:p>
+    <w:p>
+      <w:pPr>
+        <w:rPr>
+          <w:rFonts w:hint="eastAsia"/>
+        </w:rPr>
+      </w:pPr>
+      <w:r>
+        <w:rPr>
+          <w:rFonts w:hint="eastAsia"/>
+        </w:rPr>
+        <w:t xml:space="preserve">6.3.2 </w:t>
+      </w:r>
+      <w:r>
+        <w:rPr>
+          <w:rFonts w:hint="eastAsia"/>
+        </w:rPr>
+        <w:t>将函数作为键使用</w:t>
+      </w:r>
+    </w:p>
+    <w:p>
+      <w:pPr>
+        <w:rPr>
+          <w:rFonts w:hint="eastAsia"/>
+        </w:rPr>
+      </w:pPr>
+      <w:r>
+        <w:rPr>
+          <w:rFonts w:hint="eastAsia"/>
+          <w:highlight w:val="yellow"/>
+        </w:rPr>
+        <w:t>定义分组函数就要用到</w:t>
+      </w:r>
+      <w:r>
+        <w:rPr>
+          <w:rFonts w:hint="eastAsia"/>
+          <w:highlight w:val="yellow"/>
+        </w:rPr>
+        <w:t>$keyf</w:t>
+      </w:r>
+      <w:r>
+        <w:rPr>
+          <w:rFonts w:hint="eastAsia"/>
+          <w:highlight w:val="yellow"/>
+        </w:rPr>
+        <w:t>键：</w:t>
+      </w:r>
+    </w:p>
+    <w:p>
+      <w:pPr>
+        <w:rPr>
+          <w:rFonts w:hint="eastAsia"/>
+        </w:rPr>
+      </w:pPr>
+      <w:r>
+        <w:rPr>
+          <w:rFonts w:hint="eastAsia"/>
+        </w:rPr>
+        <w:t>&gt;db.posts.group(</w:t>
+      </w:r>
+    </w:p>
+    <w:p>
+      <w:pPr>
+        <w:rPr>
+          <w:rFonts w:hint="eastAsia"/>
+        </w:rPr>
+      </w:pPr>
+      <w:r>
+        <w:t>“</w:t>
+      </w:r>
+      <w:r>
+        <w:rPr>
+          <w:rFonts w:hint="eastAsia"/>
+        </w:rPr>
+        <w:t>ns</w:t>
+      </w:r>
+      <w:r>
+        <w:t>”</w:t>
+      </w:r>
+      <w:r>
+        <w:rPr>
+          <w:rFonts w:hint="eastAsia"/>
+        </w:rPr>
+        <w:t>:</w:t>
+      </w:r>
+      <w:r>
+        <w:t>”</w:t>
+      </w:r>
+      <w:r>
+        <w:rPr>
+          <w:rFonts w:hint="eastAsia"/>
+        </w:rPr>
+        <w:t>posts</w:t>
+      </w:r>
+      <w:r>
+        <w:t>”</w:t>
+      </w:r>
+      <w:r>
+        <w:rPr>
+          <w:rFonts w:hint="eastAsia"/>
+        </w:rPr>
+        <w:t>,</w:t>
+      </w:r>
+    </w:p>
+    <w:p>
+      <w:pPr>
+        <w:rPr>
+          <w:rFonts w:hint="eastAsia"/>
+        </w:rPr>
+      </w:pPr>
+      <w:r>
+        <w:t>“</w:t>
+      </w:r>
+      <w:r>
+        <w:rPr>
+          <w:rFonts w:hint="eastAsia"/>
+        </w:rPr>
+        <w:t>$keyf</w:t>
+      </w:r>
+      <w:r>
+        <w:t>”</w:t>
+      </w:r>
+      <w:r>
+        <w:rPr>
+          <w:rFonts w:hint="eastAsia"/>
+        </w:rPr>
+        <w:t>:function(x){return x.category.toLowerCase();</w:t>
+      </w:r>
+      <w:r>
+        <w:rPr>
+          <w:rFonts w:hint="eastAsia"/>
+        </w:rPr>
+        <w:t xml:space="preserve"> </w:t>
+      </w:r>
+      <w:r>
+        <w:rPr>
+          <w:rFonts w:hint="eastAsia"/>
+        </w:rPr>
+        <w:t>}</w:t>
+      </w:r>
+      <w:r>
+        <w:rPr>
+          <w:rFonts w:hint="eastAsia"/>
+        </w:rPr>
+        <w:t>,</w:t>
+      </w:r>
+      <w:r>
+        <w:rPr>
+          <w:rFonts w:hint="eastAsia"/>
+        </w:rPr>
+        <w:t xml:space="preserve">    //</w:t>
+      </w:r>
+      <w:r>
+        <w:rPr>
+          <w:rFonts w:hint="eastAsia"/>
+        </w:rPr>
+        <w:t>这样</w:t>
+      </w:r>
+      <w:r>
+        <w:rPr>
+          <w:rFonts w:hint="eastAsia"/>
+        </w:rPr>
+        <w:t>categroy</w:t>
+      </w:r>
+      <w:r>
+        <w:rPr>
+          <w:rFonts w:hint="eastAsia"/>
+        </w:rPr>
+        <w:t>无论大小写都不被作为分组的依据</w:t>
+      </w:r>
+    </w:p>
+    <w:p>
+      <w:pPr>
+        <w:rPr>
+          <w:rFonts w:hint="eastAsia"/>
+        </w:rPr>
+      </w:pPr>
+      <w:r>
+        <w:t>…</w:t>
+      </w:r>
+    </w:p>
+    <w:p>
+      <w:pPr>
+        <w:rPr>
+          <w:rFonts w:hint="eastAsia"/>
+        </w:rPr>
+      </w:pPr>
+      <w:r>
+        <w:rPr>
+          <w:rFonts w:hint="eastAsia"/>
+        </w:rPr>
+        <w:t>)</w:t>
+      </w:r>
+    </w:p>
+    <w:p>
+      <w:pPr>
+        <w:rPr>
+          <w:rFonts w:hint="eastAsia"/>
+        </w:rPr>
+      </w:pPr>
+    </w:p>
+    <w:p>
+      <w:pPr>
+        <w:rPr>
+          <w:rFonts w:hint="eastAsia"/>
+        </w:rPr>
+      </w:pPr>
+    </w:p>
+    <w:p>
+      <w:r>
+        <w:br w:type="page"/>
+      </w:r>
+    </w:p>
+    <w:p>
+      <w:r>
+        <w:rPr>
+          <w:rFonts w:hint="eastAsia"/>
+        </w:rPr>
+        <w:lastRenderedPageBreak/>
         <w:t>6.4 mapreduce</w:t>
       </w:r>
     </w:p>
     <w:p/>
-    <w:p/>
+    <w:p>
+      <w:r>
+        <w:t>map</w:t>
+      </w:r>
+      <w:r>
+        <w:rPr>
+          <w:rFonts w:hint="eastAsia"/>
+        </w:rPr>
+        <w:t>(</w:t>
+      </w:r>
+      <w:r>
+        <w:rPr>
+          <w:rFonts w:hint="eastAsia"/>
+        </w:rPr>
+        <w:t>映射</w:t>
+      </w:r>
+      <w:r>
+        <w:rPr>
+          <w:rFonts w:hint="eastAsia"/>
+        </w:rPr>
+        <w:t>)</w:t>
+      </w:r>
+      <w:r>
+        <w:t>—</w:t>
+      </w:r>
+      <w:r>
+        <w:rPr>
+          <w:rFonts w:hint="eastAsia"/>
+        </w:rPr>
+        <w:t>shuffle</w:t>
+      </w:r>
+      <w:r>
+        <w:rPr>
+          <w:rFonts w:hint="eastAsia"/>
+        </w:rPr>
+        <w:t>(</w:t>
+      </w:r>
+      <w:r>
+        <w:rPr>
+          <w:rFonts w:hint="eastAsia"/>
+        </w:rPr>
+        <w:t>洗牌</w:t>
+      </w:r>
+      <w:r>
+        <w:rPr>
+          <w:rFonts w:hint="eastAsia"/>
+        </w:rPr>
+        <w:t>)</w:t>
+      </w:r>
+      <w:r>
+        <w:t>—</w:t>
+      </w:r>
+      <w:r>
+        <w:rPr>
+          <w:rFonts w:hint="eastAsia"/>
+        </w:rPr>
+        <w:t>reduce</w:t>
+      </w:r>
+      <w:r>
+        <w:rPr>
+          <w:rFonts w:hint="eastAsia"/>
+        </w:rPr>
+        <w:t>(</w:t>
+      </w:r>
+      <w:r>
+        <w:rPr>
+          <w:rFonts w:hint="eastAsia"/>
+        </w:rPr>
+        <w:t>化简</w:t>
+      </w:r>
+      <w:r>
+        <w:rPr>
+          <w:rFonts w:hint="eastAsia"/>
+        </w:rPr>
+        <w:t>)</w:t>
+      </w:r>
+    </w:p>
+    <w:p>
+      <w:pPr>
+        <w:rPr>
+          <w:rFonts w:hint="eastAsia"/>
+        </w:rPr>
+      </w:pPr>
+    </w:p>
+    <w:p>
+      <w:pPr>
+        <w:rPr>
+          <w:rFonts w:hint="eastAsia"/>
+        </w:rPr>
+      </w:pPr>
+    </w:p>
+    <w:p>
+      <w:pPr>
+        <w:rPr>
+          <w:rFonts w:hint="eastAsia"/>
+        </w:rPr>
+      </w:pPr>
+      <w:r>
+        <w:rPr>
+          <w:rFonts w:hint="eastAsia"/>
+        </w:rPr>
+        <w:t>使用</w:t>
+      </w:r>
+      <w:r>
+        <w:rPr>
+          <w:rFonts w:hint="eastAsia"/>
+        </w:rPr>
+        <w:t>mapreduce</w:t>
+      </w:r>
+      <w:r>
+        <w:rPr>
+          <w:rFonts w:hint="eastAsia"/>
+        </w:rPr>
+        <w:t>的代价就是速度。</w:t>
+      </w:r>
+    </w:p>
+    <w:p>
+      <w:pPr>
+        <w:rPr>
+          <w:rFonts w:hint="eastAsia"/>
+        </w:rPr>
+      </w:pPr>
+      <w:r>
+        <w:rPr>
+          <w:rFonts w:hint="eastAsia"/>
+        </w:rPr>
+        <w:t>要作为后台任务来运行</w:t>
+      </w:r>
+      <w:r>
+        <w:rPr>
+          <w:rFonts w:hint="eastAsia"/>
+        </w:rPr>
+        <w:t>mapreduce</w:t>
+      </w:r>
+    </w:p>
+    <w:p>
+      <w:pPr>
+        <w:rPr>
+          <w:rFonts w:hint="eastAsia"/>
+        </w:rPr>
+      </w:pPr>
+      <w:r>
+        <w:rPr>
+          <w:rFonts w:hint="eastAsia"/>
+        </w:rPr>
+        <w:t>mapreduce</w:t>
+      </w:r>
+      <w:r>
+        <w:rPr>
+          <w:rFonts w:hint="eastAsia"/>
+        </w:rPr>
+        <w:t>的运行会创建一个保存结果的集合</w:t>
+      </w:r>
+      <w:r>
+        <w:rPr>
+          <w:rFonts w:hint="eastAsia"/>
+        </w:rPr>
+        <w:t>，可以对这个集合进行实时的查询。</w:t>
+      </w:r>
+    </w:p>
+    <w:p>
+      <w:pPr>
+        <w:rPr>
+          <w:rFonts w:hint="eastAsia"/>
+        </w:rPr>
+      </w:pPr>
+    </w:p>
+    <w:p>
+      <w:pPr>
+        <w:rPr>
+          <w:rFonts w:hint="eastAsia"/>
+        </w:rPr>
+      </w:pPr>
+    </w:p>
+    <w:p>
+      <w:pPr>
+        <w:rPr>
+          <w:rFonts w:hint="eastAsia"/>
+        </w:rPr>
+      </w:pPr>
+    </w:p>
+    <w:p>
+      <w:pPr>
+        <w:rPr>
+          <w:rFonts w:hint="eastAsia"/>
+        </w:rPr>
+      </w:pPr>
+    </w:p>
+    <w:p>
+      <w:pPr>
+        <w:rPr>
+          <w:rFonts w:hint="eastAsia"/>
+        </w:rPr>
+      </w:pPr>
+      <w:r>
+        <w:rPr>
+          <w:rFonts w:hint="eastAsia"/>
+        </w:rPr>
+        <w:t xml:space="preserve">6.4.1 </w:t>
+      </w:r>
+      <w:r>
+        <w:rPr>
+          <w:rFonts w:hint="eastAsia"/>
+        </w:rPr>
+        <w:t>例</w:t>
+      </w:r>
+      <w:r>
+        <w:rPr>
+          <w:rFonts w:hint="eastAsia"/>
+        </w:rPr>
+        <w:t xml:space="preserve">1 </w:t>
+      </w:r>
+      <w:r>
+        <w:rPr>
+          <w:rFonts w:hint="eastAsia"/>
+        </w:rPr>
+        <w:t>找出集合中的所有键</w:t>
+      </w:r>
+    </w:p>
+    <w:p>
+      <w:pPr>
+        <w:rPr>
+          <w:rFonts w:hint="eastAsia"/>
+        </w:rPr>
+      </w:pPr>
+      <w:r>
+        <w:rPr>
+          <w:rFonts w:hint="eastAsia"/>
+        </w:rPr>
+        <w:t>map</w:t>
+      </w:r>
+      <w:r>
+        <w:rPr>
+          <w:rFonts w:hint="eastAsia"/>
+        </w:rPr>
+        <w:t>函数使用</w:t>
+      </w:r>
+      <w:r>
+        <w:rPr>
+          <w:rFonts w:hint="eastAsia"/>
+        </w:rPr>
+        <w:t>emit</w:t>
+      </w:r>
+      <w:r>
+        <w:rPr>
+          <w:rFonts w:hint="eastAsia"/>
+        </w:rPr>
+        <w:t>函数返回要处理的值。</w:t>
+      </w:r>
+      <w:bookmarkStart w:id="2" w:name="_GoBack"/>
+      <w:bookmarkEnd w:id="2"/>
+    </w:p>
+    <w:p>
+      <w:pPr>
+        <w:rPr>
+          <w:rFonts w:hint="eastAsia"/>
+        </w:rPr>
+      </w:pPr>
+    </w:p>
     <w:p>
       <w:r>
         <w:rPr>

</xml_diff>